<commit_message>
Color-coded tasks for visibility.
</commit_message>
<xml_diff>
--- a/Initial team organization.docx
+++ b/Initial team organization.docx
@@ -199,28 +199,35 @@
       <w:pPr>
         <w:contextualSpacing/>
         <w:rPr>
-          <w:sz w:val="24"/>
-          <w:szCs w:val="24"/>
-        </w:rPr>
-      </w:pPr>
-      <w:r>
-        <w:rPr>
-          <w:sz w:val="24"/>
-          <w:szCs w:val="24"/>
+          <w:strike/>
+          <w:sz w:val="24"/>
+          <w:szCs w:val="24"/>
+        </w:rPr>
+      </w:pPr>
+      <w:r>
+        <w:rPr>
+          <w:strike/>
+          <w:sz w:val="24"/>
+          <w:szCs w:val="24"/>
+          <w:highlight w:val="cyan"/>
         </w:rPr>
         <w:t>Jan 26</w:t>
       </w:r>
       <w:r>
         <w:rPr>
-          <w:sz w:val="24"/>
-          <w:szCs w:val="24"/>
-        </w:rPr>
-        <w:tab/>
-      </w:r>
-      <w:r>
-        <w:rPr>
-          <w:sz w:val="24"/>
-          <w:szCs w:val="24"/>
+          <w:strike/>
+          <w:sz w:val="24"/>
+          <w:szCs w:val="24"/>
+          <w:highlight w:val="cyan"/>
+        </w:rPr>
+        <w:tab/>
+      </w:r>
+      <w:r>
+        <w:rPr>
+          <w:strike/>
+          <w:sz w:val="24"/>
+          <w:szCs w:val="24"/>
+          <w:highlight w:val="cyan"/>
         </w:rPr>
         <w:tab/>
         <w:t>Initial language selection (Luke)</w:t>
@@ -230,28 +237,36 @@
       <w:pPr>
         <w:contextualSpacing/>
         <w:rPr>
-          <w:sz w:val="24"/>
-          <w:szCs w:val="24"/>
-        </w:rPr>
-      </w:pPr>
-      <w:r>
-        <w:rPr>
-          <w:sz w:val="24"/>
-          <w:szCs w:val="24"/>
+          <w:strike/>
+          <w:sz w:val="24"/>
+          <w:szCs w:val="24"/>
+          <w:highlight w:val="green"/>
+        </w:rPr>
+      </w:pPr>
+      <w:r>
+        <w:rPr>
+          <w:strike/>
+          <w:sz w:val="24"/>
+          <w:szCs w:val="24"/>
+          <w:highlight w:val="green"/>
         </w:rPr>
         <w:t>Jan 28</w:t>
       </w:r>
       <w:r>
         <w:rPr>
-          <w:sz w:val="24"/>
-          <w:szCs w:val="24"/>
-        </w:rPr>
-        <w:tab/>
-      </w:r>
-      <w:r>
-        <w:rPr>
-          <w:sz w:val="24"/>
-          <w:szCs w:val="24"/>
+          <w:strike/>
+          <w:sz w:val="24"/>
+          <w:szCs w:val="24"/>
+          <w:highlight w:val="green"/>
+        </w:rPr>
+        <w:tab/>
+      </w:r>
+      <w:r>
+        <w:rPr>
+          <w:strike/>
+          <w:sz w:val="24"/>
+          <w:szCs w:val="24"/>
+          <w:highlight w:val="green"/>
         </w:rPr>
         <w:tab/>
         <w:t>Initial research and feasibility study (Luke and Sean)</w:t>
@@ -261,68 +276,100 @@
       <w:pPr>
         <w:contextualSpacing/>
         <w:rPr>
-          <w:sz w:val="24"/>
-          <w:szCs w:val="24"/>
-        </w:rPr>
-      </w:pPr>
-      <w:r>
-        <w:rPr>
-          <w:sz w:val="24"/>
-          <w:szCs w:val="24"/>
+          <w:strike/>
+          <w:sz w:val="24"/>
+          <w:szCs w:val="24"/>
+        </w:rPr>
+      </w:pPr>
+      <w:r>
+        <w:rPr>
+          <w:strike/>
+          <w:sz w:val="24"/>
+          <w:szCs w:val="24"/>
+          <w:highlight w:val="yellow"/>
         </w:rPr>
         <w:t>Jan 29</w:t>
       </w:r>
       <w:r>
         <w:rPr>
-          <w:sz w:val="24"/>
-          <w:szCs w:val="24"/>
-        </w:rPr>
-        <w:tab/>
-      </w:r>
-      <w:r>
-        <w:rPr>
-          <w:sz w:val="24"/>
-          <w:szCs w:val="24"/>
-        </w:rPr>
-        <w:tab/>
-        <w:t>Compare notes and prepare team organization deliverable (Luke and Sean)</w:t>
-      </w:r>
-    </w:p>
-    <w:p>
-      <w:pPr>
-        <w:contextualSpacing/>
-        <w:rPr>
-          <w:sz w:val="24"/>
-          <w:szCs w:val="24"/>
-        </w:rPr>
-      </w:pPr>
-    </w:p>
-    <w:p>
-      <w:pPr>
-        <w:contextualSpacing/>
-        <w:rPr>
-          <w:sz w:val="24"/>
-          <w:szCs w:val="24"/>
-        </w:rPr>
-      </w:pPr>
-      <w:r>
-        <w:rPr>
-          <w:sz w:val="24"/>
-          <w:szCs w:val="24"/>
+          <w:strike/>
+          <w:sz w:val="24"/>
+          <w:szCs w:val="24"/>
+          <w:highlight w:val="yellow"/>
+        </w:rPr>
+        <w:tab/>
+      </w:r>
+      <w:r>
+        <w:rPr>
+          <w:strike/>
+          <w:sz w:val="24"/>
+          <w:szCs w:val="24"/>
+          <w:highlight w:val="yellow"/>
+        </w:rPr>
+        <w:tab/>
+      </w:r>
+      <w:r>
+        <w:rPr>
+          <w:strike/>
+          <w:sz w:val="24"/>
+          <w:szCs w:val="24"/>
+          <w:highlight w:val="yellow"/>
+        </w:rPr>
+        <w:t>P</w:t>
+      </w:r>
+      <w:r>
+        <w:rPr>
+          <w:strike/>
+          <w:sz w:val="24"/>
+          <w:szCs w:val="24"/>
+          <w:highlight w:val="yellow"/>
+        </w:rPr>
+        <w:t>repare team organization deliverable (Sean)</w:t>
+      </w:r>
+    </w:p>
+    <w:p>
+      <w:pPr>
+        <w:contextualSpacing/>
+        <w:rPr>
+          <w:sz w:val="24"/>
+          <w:szCs w:val="24"/>
+        </w:rPr>
+      </w:pPr>
+    </w:p>
+    <w:p>
+      <w:pPr>
+        <w:contextualSpacing/>
+        <w:rPr>
+          <w:strike/>
+          <w:sz w:val="24"/>
+          <w:szCs w:val="24"/>
+          <w:highlight w:val="yellow"/>
+        </w:rPr>
+      </w:pPr>
+      <w:r>
+        <w:rPr>
+          <w:strike/>
+          <w:sz w:val="24"/>
+          <w:szCs w:val="24"/>
+          <w:highlight w:val="yellow"/>
         </w:rPr>
         <w:t>Feb 1</w:t>
       </w:r>
       <w:r>
         <w:rPr>
-          <w:sz w:val="24"/>
-          <w:szCs w:val="24"/>
-        </w:rPr>
-        <w:tab/>
-      </w:r>
-      <w:r>
-        <w:rPr>
-          <w:sz w:val="24"/>
-          <w:szCs w:val="24"/>
+          <w:strike/>
+          <w:sz w:val="24"/>
+          <w:szCs w:val="24"/>
+          <w:highlight w:val="yellow"/>
+        </w:rPr>
+        <w:tab/>
+      </w:r>
+      <w:r>
+        <w:rPr>
+          <w:strike/>
+          <w:sz w:val="24"/>
+          <w:szCs w:val="24"/>
+          <w:highlight w:val="yellow"/>
         </w:rPr>
         <w:tab/>
         <w:t>Submission of initial team organization (Sean)</w:t>
@@ -332,28 +379,35 @@
       <w:pPr>
         <w:contextualSpacing/>
         <w:rPr>
-          <w:sz w:val="24"/>
-          <w:szCs w:val="24"/>
-        </w:rPr>
-      </w:pPr>
-      <w:r>
-        <w:rPr>
-          <w:sz w:val="24"/>
-          <w:szCs w:val="24"/>
+          <w:strike/>
+          <w:sz w:val="24"/>
+          <w:szCs w:val="24"/>
+        </w:rPr>
+      </w:pPr>
+      <w:r>
+        <w:rPr>
+          <w:strike/>
+          <w:sz w:val="24"/>
+          <w:szCs w:val="24"/>
+          <w:highlight w:val="yellow"/>
         </w:rPr>
         <w:t>Feb 4</w:t>
       </w:r>
       <w:r>
         <w:rPr>
-          <w:sz w:val="24"/>
-          <w:szCs w:val="24"/>
-        </w:rPr>
-        <w:tab/>
-      </w:r>
-      <w:r>
-        <w:rPr>
-          <w:sz w:val="24"/>
-          <w:szCs w:val="24"/>
+          <w:strike/>
+          <w:sz w:val="24"/>
+          <w:szCs w:val="24"/>
+          <w:highlight w:val="yellow"/>
+        </w:rPr>
+        <w:tab/>
+      </w:r>
+      <w:r>
+        <w:rPr>
+          <w:strike/>
+          <w:sz w:val="24"/>
+          <w:szCs w:val="24"/>
+          <w:highlight w:val="yellow"/>
         </w:rPr>
         <w:tab/>
         <w:t>Research brief history (Sean)</w:t>
@@ -371,6 +425,7 @@
         <w:rPr>
           <w:sz w:val="24"/>
           <w:szCs w:val="24"/>
+          <w:highlight w:val="cyan"/>
         </w:rPr>
         <w:t>Feb 4</w:t>
       </w:r>
@@ -378,13 +433,15 @@
         <w:rPr>
           <w:sz w:val="24"/>
           <w:szCs w:val="24"/>
-        </w:rPr>
-        <w:tab/>
-      </w:r>
-      <w:r>
-        <w:rPr>
-          <w:sz w:val="24"/>
-          <w:szCs w:val="24"/>
+          <w:highlight w:val="cyan"/>
+        </w:rPr>
+        <w:tab/>
+      </w:r>
+      <w:r>
+        <w:rPr>
+          <w:sz w:val="24"/>
+          <w:szCs w:val="24"/>
+          <w:highlight w:val="cyan"/>
         </w:rPr>
         <w:tab/>
         <w:t>Research general language overview (Luke)</w:t>
@@ -402,6 +459,7 @@
         <w:rPr>
           <w:sz w:val="24"/>
           <w:szCs w:val="24"/>
+          <w:highlight w:val="yellow"/>
         </w:rPr>
         <w:t>Feb 8</w:t>
       </w:r>
@@ -409,13 +467,15 @@
         <w:rPr>
           <w:sz w:val="24"/>
           <w:szCs w:val="24"/>
-        </w:rPr>
-        <w:tab/>
-      </w:r>
-      <w:r>
-        <w:rPr>
-          <w:sz w:val="24"/>
-          <w:szCs w:val="24"/>
+          <w:highlight w:val="yellow"/>
+        </w:rPr>
+        <w:tab/>
+      </w:r>
+      <w:r>
+        <w:rPr>
+          <w:sz w:val="24"/>
+          <w:szCs w:val="24"/>
+          <w:highlight w:val="yellow"/>
         </w:rPr>
         <w:tab/>
         <w:t>Write section on brief history (Sean)</w:t>
@@ -433,6 +493,7 @@
         <w:rPr>
           <w:sz w:val="24"/>
           <w:szCs w:val="24"/>
+          <w:highlight w:val="cyan"/>
         </w:rPr>
         <w:t>Feb 8</w:t>
       </w:r>
@@ -440,13 +501,15 @@
         <w:rPr>
           <w:sz w:val="24"/>
           <w:szCs w:val="24"/>
-        </w:rPr>
-        <w:tab/>
-      </w:r>
-      <w:r>
-        <w:rPr>
-          <w:sz w:val="24"/>
-          <w:szCs w:val="24"/>
+          <w:highlight w:val="cyan"/>
+        </w:rPr>
+        <w:tab/>
+      </w:r>
+      <w:r>
+        <w:rPr>
+          <w:sz w:val="24"/>
+          <w:szCs w:val="24"/>
+          <w:highlight w:val="cyan"/>
         </w:rPr>
         <w:tab/>
         <w:t>Write section on general language overview (Luke)</w:t>
@@ -464,6 +527,7 @@
         <w:rPr>
           <w:sz w:val="24"/>
           <w:szCs w:val="24"/>
+          <w:highlight w:val="yellow"/>
         </w:rPr>
         <w:t>Feb 11</w:t>
       </w:r>
@@ -471,13 +535,15 @@
         <w:rPr>
           <w:sz w:val="24"/>
           <w:szCs w:val="24"/>
-        </w:rPr>
-        <w:tab/>
-      </w:r>
-      <w:r>
-        <w:rPr>
-          <w:sz w:val="24"/>
-          <w:szCs w:val="24"/>
+          <w:highlight w:val="yellow"/>
+        </w:rPr>
+        <w:tab/>
+      </w:r>
+      <w:r>
+        <w:rPr>
+          <w:sz w:val="24"/>
+          <w:szCs w:val="24"/>
+          <w:highlight w:val="yellow"/>
         </w:rPr>
         <w:tab/>
         <w:t>Compare language with Sebesta’s evaluation criteria (Sean)</w:t>
@@ -495,6 +561,7 @@
         <w:rPr>
           <w:sz w:val="24"/>
           <w:szCs w:val="24"/>
+          <w:highlight w:val="cyan"/>
         </w:rPr>
         <w:t>Feb 11</w:t>
       </w:r>
@@ -502,13 +569,15 @@
         <w:rPr>
           <w:sz w:val="24"/>
           <w:szCs w:val="24"/>
-        </w:rPr>
-        <w:tab/>
-      </w:r>
-      <w:r>
-        <w:rPr>
-          <w:sz w:val="24"/>
-          <w:szCs w:val="24"/>
+          <w:highlight w:val="cyan"/>
+        </w:rPr>
+        <w:tab/>
+      </w:r>
+      <w:r>
+        <w:rPr>
+          <w:sz w:val="24"/>
+          <w:szCs w:val="24"/>
+          <w:highlight w:val="cyan"/>
         </w:rPr>
         <w:tab/>
         <w:t>Research interesting features and select code fragments for report (Luke)</w:t>
@@ -524,56 +593,405 @@
       </w:pPr>
       <w:r>
         <w:rPr>
-          <w:strike/>
-          <w:sz w:val="24"/>
-          <w:szCs w:val="24"/>
-        </w:rPr>
-        <w:t>Feb 15</w:t>
-      </w:r>
-      <w:r>
-        <w:rPr>
-          <w:strike/>
-          <w:sz w:val="24"/>
-          <w:szCs w:val="24"/>
-        </w:rPr>
-        <w:tab/>
-      </w:r>
-      <w:r>
-        <w:rPr>
-          <w:strike/>
-          <w:sz w:val="24"/>
-          <w:szCs w:val="24"/>
-        </w:rPr>
-        <w:tab/>
-      </w:r>
-      <w:r>
-        <w:rPr>
-          <w:strike/>
-          <w:sz w:val="24"/>
-          <w:szCs w:val="24"/>
-        </w:rPr>
-        <w:t>Write section on language comparison (Sean)</w:t>
-      </w:r>
-      <w:r>
-        <w:rPr>
-          <w:sz w:val="24"/>
-          <w:szCs w:val="24"/>
-        </w:rPr>
-        <w:t xml:space="preserve"> (Don’t know w</w:t>
-      </w:r>
-      <w:r>
-        <w:rPr>
-          <w:sz w:val="24"/>
-          <w:szCs w:val="24"/>
-        </w:rPr>
-        <w:t>hat this means</w:t>
-      </w:r>
+          <w:sz w:val="24"/>
+          <w:szCs w:val="24"/>
+          <w:highlight w:val="yellow"/>
+        </w:rPr>
+        <w:t>Feb 1</w:t>
+      </w:r>
+      <w:r>
+        <w:rPr>
+          <w:sz w:val="24"/>
+          <w:szCs w:val="24"/>
+          <w:highlight w:val="yellow"/>
+        </w:rPr>
+        <w:t>5</w:t>
+      </w:r>
+      <w:r>
+        <w:rPr>
+          <w:sz w:val="24"/>
+          <w:szCs w:val="24"/>
+          <w:highlight w:val="yellow"/>
+        </w:rPr>
+        <w:tab/>
+      </w:r>
+      <w:r>
+        <w:rPr>
+          <w:sz w:val="24"/>
+          <w:szCs w:val="24"/>
+          <w:highlight w:val="yellow"/>
+        </w:rPr>
+        <w:tab/>
+      </w:r>
+      <w:r>
+        <w:rPr>
+          <w:sz w:val="24"/>
+          <w:szCs w:val="24"/>
+          <w:highlight w:val="yellow"/>
+        </w:rPr>
+        <w:t>Write section on</w:t>
+      </w:r>
+      <w:r>
+        <w:rPr>
+          <w:sz w:val="24"/>
+          <w:szCs w:val="24"/>
+          <w:highlight w:val="yellow"/>
+        </w:rPr>
+        <w:t xml:space="preserve"> Sebesta’s evaluation criteria (Sean)</w:t>
+      </w:r>
+    </w:p>
+    <w:p>
+      <w:pPr>
+        <w:contextualSpacing/>
+        <w:rPr>
+          <w:sz w:val="24"/>
+          <w:szCs w:val="24"/>
+          <w:highlight w:val="cyan"/>
+        </w:rPr>
+      </w:pPr>
       <w:bookmarkStart w:id="0" w:name="_GoBack"/>
       <w:bookmarkEnd w:id="0"/>
       <w:r>
         <w:rPr>
           <w:sz w:val="24"/>
           <w:szCs w:val="24"/>
+          <w:highlight w:val="cyan"/>
+        </w:rPr>
+        <w:t>Feb 15</w:t>
+      </w:r>
+      <w:r>
+        <w:rPr>
+          <w:sz w:val="24"/>
+          <w:szCs w:val="24"/>
+          <w:highlight w:val="cyan"/>
+        </w:rPr>
+        <w:tab/>
+      </w:r>
+      <w:r>
+        <w:rPr>
+          <w:sz w:val="24"/>
+          <w:szCs w:val="24"/>
+          <w:highlight w:val="cyan"/>
+        </w:rPr>
+        <w:tab/>
+        <w:t>Write section on interesting features and code fragments (Luke)</w:t>
+      </w:r>
+    </w:p>
+    <w:p>
+      <w:pPr>
+        <w:contextualSpacing/>
+        <w:rPr>
+          <w:sz w:val="24"/>
+          <w:szCs w:val="24"/>
+          <w:highlight w:val="green"/>
+        </w:rPr>
+      </w:pPr>
+      <w:r>
+        <w:rPr>
+          <w:sz w:val="24"/>
+          <w:szCs w:val="24"/>
+          <w:highlight w:val="green"/>
+        </w:rPr>
+        <w:t>Feb 15</w:t>
+      </w:r>
+      <w:r>
+        <w:rPr>
+          <w:sz w:val="24"/>
+          <w:szCs w:val="24"/>
+          <w:highlight w:val="green"/>
+        </w:rPr>
+        <w:tab/>
+      </w:r>
+      <w:r>
+        <w:rPr>
+          <w:sz w:val="24"/>
+          <w:szCs w:val="24"/>
+          <w:highlight w:val="green"/>
+        </w:rPr>
+        <w:tab/>
+        <w:t>Review technical debt (Luke and Sean)</w:t>
+      </w:r>
+    </w:p>
+    <w:p>
+      <w:pPr>
+        <w:contextualSpacing/>
+        <w:rPr>
+          <w:sz w:val="24"/>
+          <w:szCs w:val="24"/>
+          <w:highlight w:val="green"/>
+        </w:rPr>
+      </w:pPr>
+      <w:r>
+        <w:rPr>
+          <w:sz w:val="24"/>
+          <w:szCs w:val="24"/>
+          <w:highlight w:val="green"/>
+        </w:rPr>
+        <w:t>Feb 21</w:t>
+      </w:r>
+      <w:r>
+        <w:rPr>
+          <w:sz w:val="24"/>
+          <w:szCs w:val="24"/>
+          <w:highlight w:val="green"/>
+        </w:rPr>
+        <w:tab/>
+      </w:r>
+      <w:r>
+        <w:rPr>
+          <w:sz w:val="24"/>
+          <w:szCs w:val="24"/>
+          <w:highlight w:val="green"/>
+        </w:rPr>
+        <w:tab/>
+        <w:t xml:space="preserve">Team meeting with Dr. </w:t>
+      </w:r>
+      <w:proofErr w:type="spellStart"/>
+      <w:r>
+        <w:rPr>
+          <w:sz w:val="24"/>
+          <w:szCs w:val="24"/>
+          <w:highlight w:val="green"/>
+        </w:rPr>
+        <w:t>Gurka</w:t>
+      </w:r>
+      <w:proofErr w:type="spellEnd"/>
+      <w:r>
+        <w:rPr>
+          <w:sz w:val="24"/>
+          <w:szCs w:val="24"/>
+          <w:highlight w:val="green"/>
+        </w:rPr>
+        <w:t xml:space="preserve"> (10:00am)</w:t>
+      </w:r>
+    </w:p>
+    <w:p>
+      <w:pPr>
+        <w:contextualSpacing/>
+        <w:rPr>
+          <w:sz w:val="24"/>
+          <w:szCs w:val="24"/>
+          <w:highlight w:val="green"/>
+        </w:rPr>
+      </w:pPr>
+      <w:r>
+        <w:rPr>
+          <w:sz w:val="24"/>
+          <w:szCs w:val="24"/>
+          <w:highlight w:val="green"/>
+        </w:rPr>
+        <w:t>Feb 22</w:t>
+      </w:r>
+      <w:r>
+        <w:rPr>
+          <w:sz w:val="24"/>
+          <w:szCs w:val="24"/>
+          <w:highlight w:val="green"/>
+        </w:rPr>
+        <w:tab/>
+      </w:r>
+      <w:r>
+        <w:rPr>
+          <w:sz w:val="24"/>
+          <w:szCs w:val="24"/>
+          <w:highlight w:val="green"/>
+        </w:rPr>
+        <w:tab/>
+        <w:t>Review technical debt (Luke and Sean)</w:t>
+      </w:r>
+    </w:p>
+    <w:p>
+      <w:pPr>
+        <w:contextualSpacing/>
+        <w:rPr>
+          <w:sz w:val="24"/>
+          <w:szCs w:val="24"/>
+        </w:rPr>
+      </w:pPr>
+      <w:r>
+        <w:rPr>
+          <w:sz w:val="24"/>
+          <w:szCs w:val="24"/>
+          <w:highlight w:val="green"/>
+        </w:rPr>
+        <w:t>Feb 26</w:t>
+      </w:r>
+      <w:r>
+        <w:rPr>
+          <w:sz w:val="24"/>
+          <w:szCs w:val="24"/>
+          <w:highlight w:val="green"/>
+        </w:rPr>
+        <w:tab/>
+      </w:r>
+      <w:r>
+        <w:rPr>
+          <w:sz w:val="24"/>
+          <w:szCs w:val="24"/>
+          <w:highlight w:val="green"/>
+        </w:rPr>
+        <w:tab/>
+        <w:t>Write paper final draft (Luke and Sean)</w:t>
+      </w:r>
+    </w:p>
+    <w:p>
+      <w:pPr>
+        <w:contextualSpacing/>
+        <w:rPr>
+          <w:sz w:val="24"/>
+          <w:szCs w:val="24"/>
+        </w:rPr>
+      </w:pPr>
+    </w:p>
+    <w:p>
+      <w:pPr>
+        <w:contextualSpacing/>
+        <w:rPr>
+          <w:sz w:val="24"/>
+          <w:szCs w:val="24"/>
+        </w:rPr>
+      </w:pPr>
+      <w:r>
+        <w:rPr>
+          <w:sz w:val="24"/>
+          <w:szCs w:val="24"/>
+          <w:highlight w:val="cyan"/>
+        </w:rPr>
+        <w:t>Mar 3</w:t>
+      </w:r>
+      <w:r>
+        <w:rPr>
+          <w:sz w:val="24"/>
+          <w:szCs w:val="24"/>
+          <w:highlight w:val="cyan"/>
+        </w:rPr>
+        <w:tab/>
+      </w:r>
+      <w:r>
+        <w:rPr>
+          <w:sz w:val="24"/>
+          <w:szCs w:val="24"/>
+          <w:highlight w:val="cyan"/>
+        </w:rPr>
+        <w:tab/>
+        <w:t>Prepare presentation</w:t>
+      </w:r>
+      <w:r>
+        <w:rPr>
+          <w:sz w:val="24"/>
+          <w:szCs w:val="24"/>
+          <w:highlight w:val="cyan"/>
+        </w:rPr>
+        <w:t xml:space="preserve"> (Luke)</w:t>
+      </w:r>
+    </w:p>
+    <w:p>
+      <w:pPr>
+        <w:contextualSpacing/>
+        <w:rPr>
+          <w:sz w:val="24"/>
+          <w:szCs w:val="24"/>
+        </w:rPr>
+      </w:pPr>
+      <w:r>
+        <w:rPr>
+          <w:sz w:val="24"/>
+          <w:szCs w:val="24"/>
+          <w:highlight w:val="yellow"/>
+        </w:rPr>
+        <w:t>Mar 5</w:t>
+      </w:r>
+      <w:r>
+        <w:rPr>
+          <w:sz w:val="24"/>
+          <w:szCs w:val="24"/>
+          <w:highlight w:val="yellow"/>
+        </w:rPr>
+        <w:tab/>
+      </w:r>
+      <w:r>
+        <w:rPr>
+          <w:sz w:val="24"/>
+          <w:szCs w:val="24"/>
+          <w:highlight w:val="yellow"/>
+        </w:rPr>
+        <w:tab/>
+        <w:t>Write cover letter (Sean)</w:t>
+      </w:r>
+    </w:p>
+    <w:p>
+      <w:pPr>
+        <w:contextualSpacing/>
+        <w:rPr>
+          <w:sz w:val="24"/>
+          <w:szCs w:val="24"/>
+          <w:highlight w:val="green"/>
+        </w:rPr>
+      </w:pPr>
+      <w:r>
+        <w:rPr>
+          <w:sz w:val="24"/>
+          <w:szCs w:val="24"/>
+          <w:highlight w:val="green"/>
+        </w:rPr>
+        <w:t>Mar 7</w:t>
+      </w:r>
+      <w:r>
+        <w:rPr>
+          <w:sz w:val="24"/>
+          <w:szCs w:val="24"/>
+          <w:highlight w:val="green"/>
+        </w:rPr>
+        <w:tab/>
+      </w:r>
+      <w:r>
+        <w:rPr>
+          <w:sz w:val="24"/>
+          <w:szCs w:val="24"/>
+          <w:highlight w:val="green"/>
+        </w:rPr>
+        <w:tab/>
+        <w:t xml:space="preserve">Team meeting with Dr. </w:t>
+      </w:r>
+      <w:proofErr w:type="spellStart"/>
+      <w:r>
+        <w:rPr>
+          <w:sz w:val="24"/>
+          <w:szCs w:val="24"/>
+          <w:highlight w:val="green"/>
+        </w:rPr>
+        <w:t>Gurka</w:t>
+      </w:r>
+      <w:proofErr w:type="spellEnd"/>
+      <w:r>
+        <w:rPr>
+          <w:sz w:val="24"/>
+          <w:szCs w:val="24"/>
+          <w:highlight w:val="green"/>
+        </w:rPr>
+        <w:t xml:space="preserve"> </w:t>
+      </w:r>
+      <w:r>
+        <w:rPr>
+          <w:sz w:val="24"/>
+          <w:szCs w:val="24"/>
+          <w:highlight w:val="green"/>
+        </w:rPr>
+        <w:t>(</w:t>
+      </w:r>
+      <w:r>
+        <w:rPr>
+          <w:sz w:val="24"/>
+          <w:szCs w:val="24"/>
+          <w:highlight w:val="green"/>
+        </w:rPr>
+        <w:t>10:00am</w:t>
+      </w:r>
+      <w:r>
+        <w:rPr>
+          <w:sz w:val="24"/>
+          <w:szCs w:val="24"/>
+          <w:highlight w:val="green"/>
         </w:rPr>
         <w:t>)</w:t>
       </w:r>
@@ -584,59 +1002,84 @@
         <w:rPr>
           <w:sz w:val="24"/>
           <w:szCs w:val="24"/>
-        </w:rPr>
-      </w:pPr>
-      <w:r>
-        <w:rPr>
-          <w:sz w:val="24"/>
-          <w:szCs w:val="24"/>
-        </w:rPr>
-        <w:t>Feb 15</w:t>
-      </w:r>
-      <w:r>
-        <w:rPr>
-          <w:sz w:val="24"/>
-          <w:szCs w:val="24"/>
-        </w:rPr>
-        <w:tab/>
-      </w:r>
-      <w:r>
-        <w:rPr>
-          <w:sz w:val="24"/>
-          <w:szCs w:val="24"/>
-        </w:rPr>
-        <w:tab/>
-        <w:t>Write section on interesting features and code fragments (Luke)</w:t>
-      </w:r>
-    </w:p>
-    <w:p>
-      <w:pPr>
-        <w:contextualSpacing/>
-        <w:rPr>
-          <w:sz w:val="24"/>
-          <w:szCs w:val="24"/>
-        </w:rPr>
-      </w:pPr>
-      <w:r>
-        <w:rPr>
-          <w:sz w:val="24"/>
-          <w:szCs w:val="24"/>
-        </w:rPr>
-        <w:t>Feb 15</w:t>
-      </w:r>
-      <w:r>
-        <w:rPr>
-          <w:sz w:val="24"/>
-          <w:szCs w:val="24"/>
-        </w:rPr>
-        <w:tab/>
-      </w:r>
-      <w:r>
-        <w:rPr>
-          <w:sz w:val="24"/>
-          <w:szCs w:val="24"/>
-        </w:rPr>
-        <w:tab/>
+          <w:highlight w:val="green"/>
+        </w:rPr>
+      </w:pPr>
+      <w:r>
+        <w:rPr>
+          <w:sz w:val="24"/>
+          <w:szCs w:val="24"/>
+          <w:highlight w:val="green"/>
+        </w:rPr>
+        <w:t>Mar 7</w:t>
+      </w:r>
+      <w:r>
+        <w:rPr>
+          <w:sz w:val="24"/>
+          <w:szCs w:val="24"/>
+          <w:highlight w:val="green"/>
+        </w:rPr>
+        <w:tab/>
+      </w:r>
+      <w:r>
+        <w:rPr>
+          <w:sz w:val="24"/>
+          <w:szCs w:val="24"/>
+          <w:highlight w:val="green"/>
+        </w:rPr>
+        <w:tab/>
+        <w:t xml:space="preserve">Practice presentation </w:t>
+      </w:r>
+    </w:p>
+    <w:p>
+      <w:pPr>
+        <w:contextualSpacing/>
+        <w:rPr>
+          <w:sz w:val="24"/>
+          <w:szCs w:val="24"/>
+          <w:highlight w:val="green"/>
+        </w:rPr>
+      </w:pPr>
+    </w:p>
+    <w:p>
+      <w:pPr>
+        <w:contextualSpacing/>
+        <w:rPr>
+          <w:sz w:val="24"/>
+          <w:szCs w:val="24"/>
+          <w:highlight w:val="green"/>
+        </w:rPr>
+      </w:pPr>
+      <w:r>
+        <w:rPr>
+          <w:sz w:val="24"/>
+          <w:szCs w:val="24"/>
+          <w:highlight w:val="green"/>
+        </w:rPr>
+        <w:t>Mar 8</w:t>
+      </w:r>
+      <w:r>
+        <w:rPr>
+          <w:sz w:val="24"/>
+          <w:szCs w:val="24"/>
+          <w:highlight w:val="green"/>
+        </w:rPr>
+        <w:tab/>
+      </w:r>
+      <w:r>
+        <w:rPr>
+          <w:sz w:val="24"/>
+          <w:szCs w:val="24"/>
+          <w:highlight w:val="green"/>
+        </w:rPr>
+        <w:tab/>
+      </w:r>
+      <w:r>
+        <w:rPr>
+          <w:sz w:val="24"/>
+          <w:szCs w:val="24"/>
+          <w:highlight w:val="green"/>
+        </w:rPr>
         <w:t>Review technical debt (Luke and Sean)</w:t>
       </w:r>
     </w:p>
@@ -646,35 +1089,75 @@
         <w:rPr>
           <w:sz w:val="24"/>
           <w:szCs w:val="24"/>
-        </w:rPr>
-      </w:pPr>
-      <w:r>
-        <w:rPr>
-          <w:sz w:val="24"/>
-          <w:szCs w:val="24"/>
-        </w:rPr>
-        <w:t>Feb 21</w:t>
-      </w:r>
-      <w:r>
-        <w:rPr>
-          <w:sz w:val="24"/>
-          <w:szCs w:val="24"/>
-        </w:rPr>
-        <w:tab/>
-      </w:r>
-      <w:r>
-        <w:rPr>
-          <w:sz w:val="24"/>
-          <w:szCs w:val="24"/>
-        </w:rPr>
-        <w:tab/>
-        <w:t xml:space="preserve">Team meeting with Dr. </w:t>
+          <w:highlight w:val="green"/>
+        </w:rPr>
+      </w:pPr>
+      <w:r>
+        <w:rPr>
+          <w:sz w:val="24"/>
+          <w:szCs w:val="24"/>
+          <w:highlight w:val="green"/>
+        </w:rPr>
+        <w:t>Mar 12</w:t>
+      </w:r>
+      <w:r>
+        <w:rPr>
+          <w:sz w:val="24"/>
+          <w:szCs w:val="24"/>
+          <w:highlight w:val="green"/>
+        </w:rPr>
+        <w:tab/>
+      </w:r>
+      <w:r>
+        <w:rPr>
+          <w:sz w:val="24"/>
+          <w:szCs w:val="24"/>
+          <w:highlight w:val="green"/>
+        </w:rPr>
+        <w:tab/>
+        <w:t>Submit paper copy for review</w:t>
+      </w:r>
+    </w:p>
+    <w:p>
+      <w:pPr>
+        <w:contextualSpacing/>
+        <w:rPr>
+          <w:sz w:val="24"/>
+          <w:szCs w:val="24"/>
+          <w:highlight w:val="green"/>
+        </w:rPr>
+      </w:pPr>
+      <w:r>
+        <w:rPr>
+          <w:sz w:val="24"/>
+          <w:szCs w:val="24"/>
+          <w:highlight w:val="green"/>
+        </w:rPr>
+        <w:t>Mar 14</w:t>
+      </w:r>
+      <w:r>
+        <w:rPr>
+          <w:sz w:val="24"/>
+          <w:szCs w:val="24"/>
+          <w:highlight w:val="green"/>
+        </w:rPr>
+        <w:tab/>
+      </w:r>
+      <w:r>
+        <w:rPr>
+          <w:sz w:val="24"/>
+          <w:szCs w:val="24"/>
+          <w:highlight w:val="green"/>
+        </w:rPr>
+        <w:tab/>
+        <w:t xml:space="preserve">Practice presentation with Dr. </w:t>
       </w:r>
       <w:proofErr w:type="spellStart"/>
       <w:r>
         <w:rPr>
           <w:sz w:val="24"/>
           <w:szCs w:val="24"/>
+          <w:highlight w:val="green"/>
         </w:rPr>
         <w:t>Gurka</w:t>
       </w:r>
@@ -683,6 +1166,7 @@
         <w:rPr>
           <w:sz w:val="24"/>
           <w:szCs w:val="24"/>
+          <w:highlight w:val="green"/>
         </w:rPr>
         <w:t xml:space="preserve"> (10:00am)</w:t>
       </w:r>
@@ -693,375 +1177,127 @@
         <w:rPr>
           <w:sz w:val="24"/>
           <w:szCs w:val="24"/>
-        </w:rPr>
-      </w:pPr>
-      <w:r>
-        <w:rPr>
-          <w:sz w:val="24"/>
-          <w:szCs w:val="24"/>
-        </w:rPr>
-        <w:t>Feb 22</w:t>
-      </w:r>
-      <w:r>
-        <w:rPr>
-          <w:sz w:val="24"/>
-          <w:szCs w:val="24"/>
-        </w:rPr>
-        <w:tab/>
-      </w:r>
-      <w:r>
-        <w:rPr>
-          <w:sz w:val="24"/>
-          <w:szCs w:val="24"/>
-        </w:rPr>
-        <w:tab/>
-        <w:t>Review technical debt (Luke and Sean)</w:t>
-      </w:r>
-    </w:p>
-    <w:p>
-      <w:pPr>
-        <w:contextualSpacing/>
-        <w:rPr>
-          <w:sz w:val="24"/>
-          <w:szCs w:val="24"/>
-        </w:rPr>
-      </w:pPr>
-      <w:r>
-        <w:rPr>
-          <w:sz w:val="24"/>
-          <w:szCs w:val="24"/>
-        </w:rPr>
-        <w:t>Feb 26</w:t>
-      </w:r>
-      <w:r>
-        <w:rPr>
-          <w:sz w:val="24"/>
-          <w:szCs w:val="24"/>
-        </w:rPr>
-        <w:tab/>
-      </w:r>
-      <w:r>
-        <w:rPr>
-          <w:sz w:val="24"/>
-          <w:szCs w:val="24"/>
-        </w:rPr>
-        <w:tab/>
-        <w:t>Write paper final draft (Luke and Sean)</w:t>
-      </w:r>
-    </w:p>
-    <w:p>
-      <w:pPr>
-        <w:contextualSpacing/>
-        <w:rPr>
-          <w:sz w:val="24"/>
-          <w:szCs w:val="24"/>
-        </w:rPr>
-      </w:pPr>
-    </w:p>
-    <w:p>
-      <w:pPr>
-        <w:contextualSpacing/>
-        <w:rPr>
-          <w:sz w:val="24"/>
-          <w:szCs w:val="24"/>
-        </w:rPr>
-      </w:pPr>
-      <w:r>
-        <w:rPr>
-          <w:sz w:val="24"/>
-          <w:szCs w:val="24"/>
-        </w:rPr>
-        <w:t>Mar 3</w:t>
-      </w:r>
-      <w:r>
-        <w:rPr>
-          <w:sz w:val="24"/>
-          <w:szCs w:val="24"/>
-        </w:rPr>
-        <w:tab/>
-      </w:r>
-      <w:r>
-        <w:rPr>
-          <w:sz w:val="24"/>
-          <w:szCs w:val="24"/>
-        </w:rPr>
-        <w:tab/>
-        <w:t>Prepare presentation</w:t>
-      </w:r>
-      <w:r>
-        <w:rPr>
-          <w:sz w:val="24"/>
-          <w:szCs w:val="24"/>
-        </w:rPr>
-        <w:t xml:space="preserve"> (Luke)</w:t>
-      </w:r>
-    </w:p>
-    <w:p>
-      <w:pPr>
-        <w:contextualSpacing/>
-        <w:rPr>
-          <w:sz w:val="24"/>
-          <w:szCs w:val="24"/>
-        </w:rPr>
-      </w:pPr>
-      <w:r>
-        <w:rPr>
-          <w:sz w:val="24"/>
-          <w:szCs w:val="24"/>
-        </w:rPr>
-        <w:t>Mar 5</w:t>
-      </w:r>
-      <w:r>
-        <w:rPr>
-          <w:sz w:val="24"/>
-          <w:szCs w:val="24"/>
-        </w:rPr>
-        <w:tab/>
-      </w:r>
-      <w:r>
-        <w:rPr>
-          <w:sz w:val="24"/>
-          <w:szCs w:val="24"/>
-        </w:rPr>
-        <w:tab/>
-        <w:t>Write cover letter (Sean)</w:t>
-      </w:r>
-    </w:p>
-    <w:p>
-      <w:pPr>
-        <w:contextualSpacing/>
-        <w:rPr>
-          <w:sz w:val="24"/>
-          <w:szCs w:val="24"/>
-        </w:rPr>
-      </w:pPr>
-      <w:r>
-        <w:rPr>
-          <w:sz w:val="24"/>
-          <w:szCs w:val="24"/>
-        </w:rPr>
-        <w:t>Mar 7</w:t>
-      </w:r>
-      <w:r>
-        <w:rPr>
-          <w:sz w:val="24"/>
-          <w:szCs w:val="24"/>
-        </w:rPr>
-        <w:tab/>
-      </w:r>
-      <w:r>
-        <w:rPr>
-          <w:sz w:val="24"/>
-          <w:szCs w:val="24"/>
-        </w:rPr>
-        <w:tab/>
-        <w:t xml:space="preserve">Team meeting with Dr. </w:t>
-      </w:r>
-      <w:proofErr w:type="spellStart"/>
-      <w:r>
-        <w:rPr>
-          <w:sz w:val="24"/>
-          <w:szCs w:val="24"/>
-        </w:rPr>
-        <w:t>Gurka</w:t>
-      </w:r>
-      <w:proofErr w:type="spellEnd"/>
-      <w:r>
-        <w:rPr>
-          <w:sz w:val="24"/>
-          <w:szCs w:val="24"/>
+          <w:highlight w:val="green"/>
+        </w:rPr>
+      </w:pPr>
+      <w:r>
+        <w:rPr>
+          <w:sz w:val="24"/>
+          <w:szCs w:val="24"/>
+          <w:highlight w:val="green"/>
+        </w:rPr>
+        <w:t>Mar 21</w:t>
+      </w:r>
+      <w:r>
+        <w:rPr>
+          <w:sz w:val="24"/>
+          <w:szCs w:val="24"/>
+          <w:highlight w:val="green"/>
+        </w:rPr>
+        <w:tab/>
+      </w:r>
+      <w:r>
+        <w:rPr>
+          <w:sz w:val="24"/>
+          <w:szCs w:val="24"/>
+          <w:highlight w:val="green"/>
+        </w:rPr>
+        <w:tab/>
+        <w:t>Practice presentation</w:t>
+      </w:r>
+      <w:r>
+        <w:rPr>
+          <w:sz w:val="24"/>
+          <w:szCs w:val="24"/>
+          <w:highlight w:val="green"/>
         </w:rPr>
         <w:t xml:space="preserve"> </w:t>
       </w:r>
-      <w:r>
-        <w:rPr>
-          <w:sz w:val="24"/>
-          <w:szCs w:val="24"/>
-        </w:rPr>
-        <w:t>(</w:t>
-      </w:r>
-      <w:r>
-        <w:rPr>
-          <w:sz w:val="24"/>
-          <w:szCs w:val="24"/>
-        </w:rPr>
-        <w:t>10:00am</w:t>
-      </w:r>
-      <w:r>
-        <w:rPr>
-          <w:sz w:val="24"/>
-          <w:szCs w:val="24"/>
-        </w:rPr>
-        <w:t>)</w:t>
-      </w:r>
-    </w:p>
-    <w:p>
-      <w:pPr>
-        <w:contextualSpacing/>
-        <w:rPr>
-          <w:sz w:val="24"/>
-          <w:szCs w:val="24"/>
-        </w:rPr>
-      </w:pPr>
-      <w:r>
-        <w:rPr>
-          <w:sz w:val="24"/>
-          <w:szCs w:val="24"/>
-        </w:rPr>
-        <w:t>Mar 7</w:t>
-      </w:r>
-      <w:r>
-        <w:rPr>
-          <w:sz w:val="24"/>
-          <w:szCs w:val="24"/>
-        </w:rPr>
-        <w:tab/>
-      </w:r>
-      <w:r>
-        <w:rPr>
-          <w:sz w:val="24"/>
-          <w:szCs w:val="24"/>
-        </w:rPr>
-        <w:tab/>
-        <w:t xml:space="preserve">Practice presentation </w:t>
-      </w:r>
-    </w:p>
-    <w:p>
-      <w:pPr>
-        <w:contextualSpacing/>
-        <w:rPr>
-          <w:sz w:val="24"/>
-          <w:szCs w:val="24"/>
-        </w:rPr>
-      </w:pPr>
-    </w:p>
-    <w:p>
-      <w:pPr>
-        <w:contextualSpacing/>
-        <w:rPr>
-          <w:sz w:val="24"/>
-          <w:szCs w:val="24"/>
-        </w:rPr>
-      </w:pPr>
-      <w:r>
-        <w:rPr>
-          <w:sz w:val="24"/>
-          <w:szCs w:val="24"/>
-        </w:rPr>
-        <w:t>Mar 8</w:t>
-      </w:r>
-      <w:r>
-        <w:rPr>
-          <w:sz w:val="24"/>
-          <w:szCs w:val="24"/>
-        </w:rPr>
-        <w:tab/>
-      </w:r>
-      <w:r>
-        <w:rPr>
-          <w:sz w:val="24"/>
-          <w:szCs w:val="24"/>
-        </w:rPr>
-        <w:tab/>
-      </w:r>
-      <w:r>
-        <w:rPr>
-          <w:sz w:val="24"/>
-          <w:szCs w:val="24"/>
-        </w:rPr>
-        <w:t>Review technical debt (Luke and Sean)</w:t>
-      </w:r>
-    </w:p>
-    <w:p>
-      <w:pPr>
-        <w:contextualSpacing/>
-        <w:rPr>
-          <w:sz w:val="24"/>
-          <w:szCs w:val="24"/>
-        </w:rPr>
-      </w:pPr>
-      <w:r>
-        <w:rPr>
-          <w:sz w:val="24"/>
-          <w:szCs w:val="24"/>
-        </w:rPr>
-        <w:t>Mar 12</w:t>
-      </w:r>
-      <w:r>
-        <w:rPr>
-          <w:sz w:val="24"/>
-          <w:szCs w:val="24"/>
-        </w:rPr>
-        <w:tab/>
-      </w:r>
-      <w:r>
-        <w:rPr>
-          <w:sz w:val="24"/>
-          <w:szCs w:val="24"/>
-        </w:rPr>
-        <w:tab/>
-        <w:t>Submit paper copy for review</w:t>
-      </w:r>
-    </w:p>
-    <w:p>
-      <w:pPr>
-        <w:contextualSpacing/>
-        <w:rPr>
-          <w:sz w:val="24"/>
-          <w:szCs w:val="24"/>
-        </w:rPr>
-      </w:pPr>
-      <w:r>
-        <w:rPr>
-          <w:sz w:val="24"/>
-          <w:szCs w:val="24"/>
-        </w:rPr>
-        <w:t>Mar 14</w:t>
-      </w:r>
-      <w:r>
-        <w:rPr>
-          <w:sz w:val="24"/>
-          <w:szCs w:val="24"/>
-        </w:rPr>
-        <w:tab/>
-      </w:r>
-      <w:r>
-        <w:rPr>
-          <w:sz w:val="24"/>
-          <w:szCs w:val="24"/>
-        </w:rPr>
-        <w:tab/>
-        <w:t xml:space="preserve">Practice presentation with Dr. </w:t>
-      </w:r>
-      <w:proofErr w:type="spellStart"/>
-      <w:r>
-        <w:rPr>
-          <w:sz w:val="24"/>
-          <w:szCs w:val="24"/>
-        </w:rPr>
-        <w:t>Gurka</w:t>
-      </w:r>
-      <w:proofErr w:type="spellEnd"/>
-      <w:r>
-        <w:rPr>
-          <w:sz w:val="24"/>
-          <w:szCs w:val="24"/>
-        </w:rPr>
-        <w:t xml:space="preserve"> (10:00am)</w:t>
-      </w:r>
-    </w:p>
-    <w:p>
-      <w:pPr>
-        <w:contextualSpacing/>
-        <w:rPr>
-          <w:sz w:val="24"/>
-          <w:szCs w:val="24"/>
-        </w:rPr>
-      </w:pPr>
-      <w:r>
-        <w:rPr>
-          <w:sz w:val="24"/>
-          <w:szCs w:val="24"/>
+    </w:p>
+    <w:p>
+      <w:pPr>
+        <w:contextualSpacing/>
+        <w:rPr>
+          <w:sz w:val="24"/>
+          <w:szCs w:val="24"/>
+          <w:highlight w:val="green"/>
+        </w:rPr>
+      </w:pPr>
+      <w:r>
+        <w:rPr>
+          <w:sz w:val="24"/>
+          <w:szCs w:val="24"/>
+          <w:highlight w:val="green"/>
+        </w:rPr>
+        <w:t>Mar 22</w:t>
+      </w:r>
+      <w:r>
+        <w:rPr>
+          <w:sz w:val="24"/>
+          <w:szCs w:val="24"/>
+          <w:highlight w:val="green"/>
+        </w:rPr>
+        <w:tab/>
+      </w:r>
+      <w:r>
+        <w:rPr>
+          <w:sz w:val="24"/>
+          <w:szCs w:val="24"/>
+          <w:highlight w:val="green"/>
+        </w:rPr>
+        <w:tab/>
+        <w:t>Final technical debt review and polish (Luke and Sean)</w:t>
+      </w:r>
+    </w:p>
+    <w:p>
+      <w:pPr>
+        <w:contextualSpacing/>
+        <w:rPr>
+          <w:sz w:val="24"/>
+          <w:szCs w:val="24"/>
+          <w:highlight w:val="green"/>
+        </w:rPr>
+      </w:pPr>
+      <w:r>
+        <w:rPr>
+          <w:sz w:val="24"/>
+          <w:szCs w:val="24"/>
+          <w:highlight w:val="green"/>
+        </w:rPr>
+        <w:t>Mar 27</w:t>
+      </w:r>
+      <w:r>
+        <w:rPr>
+          <w:sz w:val="24"/>
+          <w:szCs w:val="24"/>
+          <w:highlight w:val="green"/>
+        </w:rPr>
+        <w:tab/>
+      </w:r>
+      <w:r>
+        <w:rPr>
+          <w:sz w:val="24"/>
+          <w:szCs w:val="24"/>
+          <w:highlight w:val="green"/>
+        </w:rPr>
+        <w:tab/>
+        <w:t>Target completion date</w:t>
+      </w:r>
+    </w:p>
+    <w:p>
+      <w:pPr>
+        <w:contextualSpacing/>
+        <w:rPr>
+          <w:sz w:val="24"/>
+          <w:szCs w:val="24"/>
+          <w:highlight w:val="green"/>
+        </w:rPr>
+      </w:pPr>
+      <w:r>
+        <w:rPr>
+          <w:sz w:val="24"/>
+          <w:szCs w:val="24"/>
+          <w:highlight w:val="green"/>
         </w:rPr>
         <w:t>Mar 21</w:t>
       </w:r>
@@ -1069,153 +1305,43 @@
         <w:rPr>
           <w:sz w:val="24"/>
           <w:szCs w:val="24"/>
-        </w:rPr>
-        <w:tab/>
-      </w:r>
-      <w:r>
-        <w:rPr>
-          <w:sz w:val="24"/>
-          <w:szCs w:val="24"/>
+          <w:highlight w:val="green"/>
+        </w:rPr>
+        <w:tab/>
+      </w:r>
+      <w:r>
+        <w:rPr>
+          <w:sz w:val="24"/>
+          <w:szCs w:val="24"/>
+          <w:highlight w:val="green"/>
         </w:rPr>
         <w:tab/>
         <w:t>Practice presentation</w:t>
       </w:r>
-      <w:r>
-        <w:rPr>
-          <w:sz w:val="24"/>
-          <w:szCs w:val="24"/>
-        </w:rPr>
-        <w:t xml:space="preserve"> </w:t>
-      </w:r>
-    </w:p>
-    <w:p>
-      <w:pPr>
-        <w:contextualSpacing/>
-        <w:rPr>
-          <w:sz w:val="24"/>
-          <w:szCs w:val="24"/>
-        </w:rPr>
-      </w:pPr>
-      <w:r>
-        <w:rPr>
-          <w:sz w:val="24"/>
-          <w:szCs w:val="24"/>
-        </w:rPr>
-        <w:t>Mar 22</w:t>
-      </w:r>
-      <w:r>
-        <w:rPr>
-          <w:sz w:val="24"/>
-          <w:szCs w:val="24"/>
-        </w:rPr>
-        <w:tab/>
-      </w:r>
-      <w:r>
-        <w:rPr>
-          <w:sz w:val="24"/>
-          <w:szCs w:val="24"/>
-        </w:rPr>
-        <w:tab/>
-        <w:t>Final technical debt review and polish (Luke and</w:t>
-      </w:r>
-      <w:r>
-        <w:rPr>
-          <w:sz w:val="24"/>
-          <w:szCs w:val="24"/>
-        </w:rPr>
-        <w:t xml:space="preserve"> </w:t>
-      </w:r>
-      <w:r>
-        <w:rPr>
-          <w:sz w:val="24"/>
-          <w:szCs w:val="24"/>
-        </w:rPr>
-        <w:t>Sean)</w:t>
-      </w:r>
-    </w:p>
-    <w:p>
-      <w:pPr>
-        <w:contextualSpacing/>
-        <w:rPr>
-          <w:sz w:val="24"/>
-          <w:szCs w:val="24"/>
-        </w:rPr>
-      </w:pPr>
-      <w:r>
-        <w:rPr>
-          <w:sz w:val="24"/>
-          <w:szCs w:val="24"/>
-        </w:rPr>
-        <w:t>Mar 27</w:t>
-      </w:r>
-      <w:r>
-        <w:rPr>
-          <w:sz w:val="24"/>
-          <w:szCs w:val="24"/>
-        </w:rPr>
-        <w:tab/>
-      </w:r>
-      <w:r>
-        <w:rPr>
-          <w:sz w:val="24"/>
-          <w:szCs w:val="24"/>
-        </w:rPr>
-        <w:tab/>
-        <w:t>Target completion date</w:t>
-      </w:r>
-    </w:p>
-    <w:p>
-      <w:pPr>
-        <w:contextualSpacing/>
-        <w:rPr>
-          <w:sz w:val="24"/>
-          <w:szCs w:val="24"/>
-        </w:rPr>
-      </w:pPr>
-      <w:r>
-        <w:rPr>
-          <w:sz w:val="24"/>
-          <w:szCs w:val="24"/>
-        </w:rPr>
-        <w:t>Mar 21</w:t>
-      </w:r>
-      <w:r>
-        <w:rPr>
-          <w:sz w:val="24"/>
-          <w:szCs w:val="24"/>
-        </w:rPr>
-        <w:tab/>
-      </w:r>
-      <w:r>
-        <w:rPr>
-          <w:sz w:val="24"/>
-          <w:szCs w:val="24"/>
-        </w:rPr>
-        <w:tab/>
-        <w:t>Practice presentation</w:t>
-      </w:r>
-    </w:p>
-    <w:p>
-      <w:pPr>
-        <w:contextualSpacing/>
-        <w:rPr>
-          <w:sz w:val="24"/>
-          <w:szCs w:val="24"/>
-        </w:rPr>
-      </w:pPr>
-    </w:p>
-    <w:p>
-      <w:pPr>
-        <w:contextualSpacing/>
-        <w:rPr>
-          <w:sz w:val="24"/>
-          <w:szCs w:val="24"/>
-        </w:rPr>
-      </w:pPr>
-      <w:r>
-        <w:rPr>
-          <w:sz w:val="24"/>
-          <w:szCs w:val="24"/>
+    </w:p>
+    <w:p>
+      <w:pPr>
+        <w:contextualSpacing/>
+        <w:rPr>
+          <w:sz w:val="24"/>
+          <w:szCs w:val="24"/>
+          <w:highlight w:val="green"/>
+        </w:rPr>
+      </w:pPr>
+    </w:p>
+    <w:p>
+      <w:pPr>
+        <w:contextualSpacing/>
+        <w:rPr>
+          <w:sz w:val="24"/>
+          <w:szCs w:val="24"/>
+        </w:rPr>
+      </w:pPr>
+      <w:r>
+        <w:rPr>
+          <w:sz w:val="24"/>
+          <w:szCs w:val="24"/>
+          <w:highlight w:val="green"/>
         </w:rPr>
         <w:t>Apr 3</w:t>
       </w:r>
@@ -1223,13 +1349,15 @@
         <w:rPr>
           <w:sz w:val="24"/>
           <w:szCs w:val="24"/>
-        </w:rPr>
-        <w:tab/>
-      </w:r>
-      <w:r>
-        <w:rPr>
-          <w:sz w:val="24"/>
-          <w:szCs w:val="24"/>
+          <w:highlight w:val="green"/>
+        </w:rPr>
+        <w:tab/>
+      </w:r>
+      <w:r>
+        <w:rPr>
+          <w:sz w:val="24"/>
+          <w:szCs w:val="24"/>
+          <w:highlight w:val="green"/>
         </w:rPr>
         <w:tab/>
         <w:t>Presentation and final submission</w:t>

</xml_diff>

<commit_message>
Added "write personal opinions" to schedule.
</commit_message>
<xml_diff>
--- a/Initial team organization.docx
+++ b/Initial team organization.docx
@@ -439,170 +439,508 @@
         <w:tab/>
         <w:t>Research general language overview (Luke)</w:t>
       </w:r>
+    </w:p>
+    <w:p>
+      <w:pPr>
+        <w:contextualSpacing/>
+        <w:rPr>
+          <w:strike/>
+          <w:sz w:val="24"/>
+          <w:szCs w:val="24"/>
+        </w:rPr>
+      </w:pPr>
+      <w:r>
+        <w:rPr>
+          <w:strike/>
+          <w:sz w:val="24"/>
+          <w:szCs w:val="24"/>
+          <w:highlight w:val="yellow"/>
+        </w:rPr>
+        <w:t>Feb 8</w:t>
+      </w:r>
+      <w:r>
+        <w:rPr>
+          <w:strike/>
+          <w:sz w:val="24"/>
+          <w:szCs w:val="24"/>
+          <w:highlight w:val="yellow"/>
+        </w:rPr>
+        <w:tab/>
+      </w:r>
+      <w:r>
+        <w:rPr>
+          <w:strike/>
+          <w:sz w:val="24"/>
+          <w:szCs w:val="24"/>
+          <w:highlight w:val="yellow"/>
+        </w:rPr>
+        <w:tab/>
+        <w:t>Write section on brief history (Sean)</w:t>
+      </w:r>
+    </w:p>
+    <w:p>
+      <w:pPr>
+        <w:contextualSpacing/>
+        <w:rPr>
+          <w:sz w:val="24"/>
+          <w:szCs w:val="24"/>
+        </w:rPr>
+      </w:pPr>
+      <w:r>
+        <w:rPr>
+          <w:sz w:val="24"/>
+          <w:szCs w:val="24"/>
+          <w:highlight w:val="cyan"/>
+        </w:rPr>
+        <w:t>Feb 8</w:t>
+      </w:r>
+      <w:r>
+        <w:rPr>
+          <w:sz w:val="24"/>
+          <w:szCs w:val="24"/>
+          <w:highlight w:val="cyan"/>
+        </w:rPr>
+        <w:tab/>
+      </w:r>
+      <w:r>
+        <w:rPr>
+          <w:sz w:val="24"/>
+          <w:szCs w:val="24"/>
+          <w:highlight w:val="cyan"/>
+        </w:rPr>
+        <w:tab/>
+        <w:t>Write section on general language overview (Luke)</w:t>
+      </w:r>
+    </w:p>
+    <w:p>
+      <w:pPr>
+        <w:contextualSpacing/>
+        <w:rPr>
+          <w:sz w:val="24"/>
+          <w:szCs w:val="24"/>
+        </w:rPr>
+      </w:pPr>
+      <w:r>
+        <w:rPr>
+          <w:sz w:val="24"/>
+          <w:szCs w:val="24"/>
+          <w:highlight w:val="yellow"/>
+        </w:rPr>
+        <w:t>Feb 11</w:t>
+      </w:r>
+      <w:r>
+        <w:rPr>
+          <w:sz w:val="24"/>
+          <w:szCs w:val="24"/>
+          <w:highlight w:val="yellow"/>
+        </w:rPr>
+        <w:tab/>
+      </w:r>
+      <w:r>
+        <w:rPr>
+          <w:sz w:val="24"/>
+          <w:szCs w:val="24"/>
+          <w:highlight w:val="yellow"/>
+        </w:rPr>
+        <w:tab/>
+        <w:t>Compare language with Sebesta’s evaluation criteria (Sean)</w:t>
+      </w:r>
+    </w:p>
+    <w:p>
+      <w:pPr>
+        <w:contextualSpacing/>
+        <w:rPr>
+          <w:sz w:val="24"/>
+          <w:szCs w:val="24"/>
+        </w:rPr>
+      </w:pPr>
+      <w:r>
+        <w:rPr>
+          <w:sz w:val="24"/>
+          <w:szCs w:val="24"/>
+          <w:highlight w:val="cyan"/>
+        </w:rPr>
+        <w:t>Feb 11</w:t>
+      </w:r>
+      <w:r>
+        <w:rPr>
+          <w:sz w:val="24"/>
+          <w:szCs w:val="24"/>
+          <w:highlight w:val="cyan"/>
+        </w:rPr>
+        <w:tab/>
+      </w:r>
+      <w:r>
+        <w:rPr>
+          <w:sz w:val="24"/>
+          <w:szCs w:val="24"/>
+          <w:highlight w:val="cyan"/>
+        </w:rPr>
+        <w:tab/>
+        <w:t xml:space="preserve">Research </w:t>
+      </w:r>
+      <w:r>
+        <w:rPr>
+          <w:sz w:val="24"/>
+          <w:szCs w:val="24"/>
+          <w:highlight w:val="cyan"/>
+        </w:rPr>
+        <w:t>strengths and weaknesses of the language</w:t>
+      </w:r>
+      <w:r>
+        <w:rPr>
+          <w:sz w:val="24"/>
+          <w:szCs w:val="24"/>
+          <w:highlight w:val="cyan"/>
+        </w:rPr>
+        <w:t xml:space="preserve"> (Luke)</w:t>
+      </w:r>
+    </w:p>
+    <w:p>
+      <w:pPr>
+        <w:contextualSpacing/>
+        <w:rPr>
+          <w:sz w:val="24"/>
+          <w:szCs w:val="24"/>
+        </w:rPr>
+      </w:pPr>
+      <w:r>
+        <w:rPr>
+          <w:sz w:val="24"/>
+          <w:szCs w:val="24"/>
+          <w:highlight w:val="yellow"/>
+        </w:rPr>
+        <w:t>Feb 1</w:t>
+      </w:r>
+      <w:r>
+        <w:rPr>
+          <w:sz w:val="24"/>
+          <w:szCs w:val="24"/>
+          <w:highlight w:val="yellow"/>
+        </w:rPr>
+        <w:t>5</w:t>
+      </w:r>
+      <w:r>
+        <w:rPr>
+          <w:sz w:val="24"/>
+          <w:szCs w:val="24"/>
+          <w:highlight w:val="yellow"/>
+        </w:rPr>
+        <w:tab/>
+      </w:r>
+      <w:r>
+        <w:rPr>
+          <w:sz w:val="24"/>
+          <w:szCs w:val="24"/>
+          <w:highlight w:val="yellow"/>
+        </w:rPr>
+        <w:tab/>
+      </w:r>
+      <w:r>
+        <w:rPr>
+          <w:sz w:val="24"/>
+          <w:szCs w:val="24"/>
+          <w:highlight w:val="yellow"/>
+        </w:rPr>
+        <w:t>Write section on</w:t>
+      </w:r>
+      <w:r>
+        <w:rPr>
+          <w:sz w:val="24"/>
+          <w:szCs w:val="24"/>
+          <w:highlight w:val="yellow"/>
+        </w:rPr>
+        <w:t xml:space="preserve"> Sebesta’s evaluation criteria (Sean)</w:t>
+      </w:r>
+    </w:p>
+    <w:p>
+      <w:pPr>
+        <w:contextualSpacing/>
+        <w:rPr>
+          <w:sz w:val="24"/>
+          <w:szCs w:val="24"/>
+          <w:highlight w:val="cyan"/>
+        </w:rPr>
+      </w:pPr>
+      <w:r>
+        <w:rPr>
+          <w:sz w:val="24"/>
+          <w:szCs w:val="24"/>
+          <w:highlight w:val="cyan"/>
+        </w:rPr>
+        <w:t>Feb 15</w:t>
+      </w:r>
+      <w:r>
+        <w:rPr>
+          <w:sz w:val="24"/>
+          <w:szCs w:val="24"/>
+          <w:highlight w:val="cyan"/>
+        </w:rPr>
+        <w:tab/>
+      </w:r>
+      <w:r>
+        <w:rPr>
+          <w:sz w:val="24"/>
+          <w:szCs w:val="24"/>
+          <w:highlight w:val="cyan"/>
+        </w:rPr>
+        <w:tab/>
+        <w:t xml:space="preserve">Write </w:t>
+      </w:r>
+      <w:r>
+        <w:rPr>
+          <w:sz w:val="24"/>
+          <w:szCs w:val="24"/>
+          <w:highlight w:val="cyan"/>
+        </w:rPr>
+        <w:t>strengths and weaknesses of the language</w:t>
+      </w:r>
+      <w:r>
+        <w:rPr>
+          <w:sz w:val="24"/>
+          <w:szCs w:val="24"/>
+          <w:highlight w:val="cyan"/>
+        </w:rPr>
+        <w:t xml:space="preserve"> (Luke)</w:t>
+      </w:r>
+    </w:p>
+    <w:p>
+      <w:pPr>
+        <w:contextualSpacing/>
+        <w:rPr>
+          <w:sz w:val="24"/>
+          <w:szCs w:val="24"/>
+          <w:highlight w:val="green"/>
+        </w:rPr>
+      </w:pPr>
+      <w:r>
+        <w:rPr>
+          <w:sz w:val="24"/>
+          <w:szCs w:val="24"/>
+          <w:highlight w:val="green"/>
+        </w:rPr>
+        <w:t>Feb 15</w:t>
+      </w:r>
+      <w:r>
+        <w:rPr>
+          <w:sz w:val="24"/>
+          <w:szCs w:val="24"/>
+          <w:highlight w:val="green"/>
+        </w:rPr>
+        <w:tab/>
+      </w:r>
+      <w:r>
+        <w:rPr>
+          <w:sz w:val="24"/>
+          <w:szCs w:val="24"/>
+          <w:highlight w:val="green"/>
+        </w:rPr>
+        <w:tab/>
+        <w:t>Review technical debt (Luke and Sean)</w:t>
+      </w:r>
+    </w:p>
+    <w:p>
+      <w:pPr>
+        <w:contextualSpacing/>
+        <w:rPr>
+          <w:sz w:val="24"/>
+          <w:szCs w:val="24"/>
+          <w:highlight w:val="green"/>
+        </w:rPr>
+      </w:pPr>
+      <w:r>
+        <w:rPr>
+          <w:sz w:val="24"/>
+          <w:szCs w:val="24"/>
+          <w:highlight w:val="green"/>
+        </w:rPr>
+        <w:t>Feb 21</w:t>
+      </w:r>
+      <w:r>
+        <w:rPr>
+          <w:sz w:val="24"/>
+          <w:szCs w:val="24"/>
+          <w:highlight w:val="green"/>
+        </w:rPr>
+        <w:tab/>
+      </w:r>
+      <w:r>
+        <w:rPr>
+          <w:sz w:val="24"/>
+          <w:szCs w:val="24"/>
+          <w:highlight w:val="green"/>
+        </w:rPr>
+        <w:tab/>
+        <w:t xml:space="preserve">Team meeting with Dr. </w:t>
+      </w:r>
+      <w:proofErr w:type="spellStart"/>
+      <w:r>
+        <w:rPr>
+          <w:sz w:val="24"/>
+          <w:szCs w:val="24"/>
+          <w:highlight w:val="green"/>
+        </w:rPr>
+        <w:t>Gurka</w:t>
+      </w:r>
+      <w:proofErr w:type="spellEnd"/>
+      <w:r>
+        <w:rPr>
+          <w:sz w:val="24"/>
+          <w:szCs w:val="24"/>
+          <w:highlight w:val="green"/>
+        </w:rPr>
+        <w:t xml:space="preserve"> (10:00am)</w:t>
+      </w:r>
+    </w:p>
+    <w:p>
+      <w:pPr>
+        <w:contextualSpacing/>
+        <w:rPr>
+          <w:sz w:val="24"/>
+          <w:szCs w:val="24"/>
+          <w:highlight w:val="green"/>
+        </w:rPr>
+      </w:pPr>
+      <w:r>
+        <w:rPr>
+          <w:sz w:val="24"/>
+          <w:szCs w:val="24"/>
+          <w:highlight w:val="green"/>
+        </w:rPr>
+        <w:t>Feb 22</w:t>
+      </w:r>
+      <w:r>
+        <w:rPr>
+          <w:sz w:val="24"/>
+          <w:szCs w:val="24"/>
+          <w:highlight w:val="green"/>
+        </w:rPr>
+        <w:tab/>
+      </w:r>
+      <w:r>
+        <w:rPr>
+          <w:sz w:val="24"/>
+          <w:szCs w:val="24"/>
+          <w:highlight w:val="green"/>
+        </w:rPr>
+        <w:tab/>
+        <w:t>Review technical debt (Luke and Sean)</w:t>
+      </w:r>
+    </w:p>
+    <w:p>
+      <w:pPr>
+        <w:contextualSpacing/>
+        <w:rPr>
+          <w:sz w:val="24"/>
+          <w:szCs w:val="24"/>
+          <w:highlight w:val="yellow"/>
+        </w:rPr>
+      </w:pPr>
+      <w:r>
+        <w:rPr>
+          <w:sz w:val="24"/>
+          <w:szCs w:val="24"/>
+          <w:highlight w:val="yellow"/>
+        </w:rPr>
+        <w:t xml:space="preserve">Feb </w:t>
+      </w:r>
+      <w:r>
+        <w:rPr>
+          <w:sz w:val="24"/>
+          <w:szCs w:val="24"/>
+          <w:highlight w:val="yellow"/>
+        </w:rPr>
+        <w:t>2</w:t>
+      </w:r>
+      <w:r>
+        <w:rPr>
+          <w:sz w:val="24"/>
+          <w:szCs w:val="24"/>
+          <w:highlight w:val="yellow"/>
+        </w:rPr>
+        <w:t>5</w:t>
+      </w:r>
+      <w:r>
+        <w:rPr>
+          <w:sz w:val="24"/>
+          <w:szCs w:val="24"/>
+          <w:highlight w:val="yellow"/>
+        </w:rPr>
+        <w:tab/>
+      </w:r>
+      <w:r>
+        <w:rPr>
+          <w:sz w:val="24"/>
+          <w:szCs w:val="24"/>
+          <w:highlight w:val="yellow"/>
+        </w:rPr>
+        <w:tab/>
+      </w:r>
+      <w:r>
+        <w:rPr>
+          <w:sz w:val="24"/>
+          <w:szCs w:val="24"/>
+          <w:highlight w:val="yellow"/>
+        </w:rPr>
+        <w:t>Write section on</w:t>
+      </w:r>
+      <w:r>
+        <w:rPr>
+          <w:sz w:val="24"/>
+          <w:szCs w:val="24"/>
+          <w:highlight w:val="yellow"/>
+        </w:rPr>
+        <w:t xml:space="preserve"> </w:t>
+      </w:r>
+      <w:r>
+        <w:rPr>
+          <w:sz w:val="24"/>
+          <w:szCs w:val="24"/>
+          <w:highlight w:val="yellow"/>
+        </w:rPr>
+        <w:t>personal opinions of language</w:t>
+      </w:r>
+      <w:r>
+        <w:rPr>
+          <w:sz w:val="24"/>
+          <w:szCs w:val="24"/>
+          <w:highlight w:val="yellow"/>
+        </w:rPr>
+        <w:t xml:space="preserve"> (Sean)</w:t>
+      </w:r>
+    </w:p>
+    <w:p>
+      <w:pPr>
+        <w:contextualSpacing/>
+        <w:rPr>
+          <w:sz w:val="24"/>
+          <w:szCs w:val="24"/>
+          <w:highlight w:val="cyan"/>
+        </w:rPr>
+      </w:pPr>
+      <w:r>
+        <w:rPr>
+          <w:sz w:val="24"/>
+          <w:szCs w:val="24"/>
+          <w:highlight w:val="cyan"/>
+        </w:rPr>
+        <w:t xml:space="preserve">Feb </w:t>
+      </w:r>
+      <w:r>
+        <w:rPr>
+          <w:sz w:val="24"/>
+          <w:szCs w:val="24"/>
+          <w:highlight w:val="cyan"/>
+        </w:rPr>
+        <w:t>2</w:t>
+      </w:r>
       <w:bookmarkStart w:id="0" w:name="_GoBack"/>
       <w:bookmarkEnd w:id="0"/>
-    </w:p>
-    <w:p>
-      <w:pPr>
-        <w:contextualSpacing/>
-        <w:rPr>
-          <w:strike/>
-          <w:sz w:val="24"/>
-          <w:szCs w:val="24"/>
-        </w:rPr>
-      </w:pPr>
-      <w:r>
-        <w:rPr>
-          <w:strike/>
-          <w:sz w:val="24"/>
-          <w:szCs w:val="24"/>
-          <w:highlight w:val="yellow"/>
-        </w:rPr>
-        <w:t>Feb 8</w:t>
-      </w:r>
-      <w:r>
-        <w:rPr>
-          <w:strike/>
-          <w:sz w:val="24"/>
-          <w:szCs w:val="24"/>
-          <w:highlight w:val="yellow"/>
-        </w:rPr>
-        <w:tab/>
-      </w:r>
-      <w:r>
-        <w:rPr>
-          <w:strike/>
-          <w:sz w:val="24"/>
-          <w:szCs w:val="24"/>
-          <w:highlight w:val="yellow"/>
-        </w:rPr>
-        <w:tab/>
-        <w:t>Write section on brief history (Sean)</w:t>
-      </w:r>
-    </w:p>
-    <w:p>
-      <w:pPr>
-        <w:contextualSpacing/>
-        <w:rPr>
-          <w:sz w:val="24"/>
-          <w:szCs w:val="24"/>
-        </w:rPr>
-      </w:pPr>
-      <w:r>
-        <w:rPr>
-          <w:sz w:val="24"/>
-          <w:szCs w:val="24"/>
-          <w:highlight w:val="cyan"/>
-        </w:rPr>
-        <w:t>Feb 8</w:t>
-      </w:r>
-      <w:r>
-        <w:rPr>
-          <w:sz w:val="24"/>
-          <w:szCs w:val="24"/>
-          <w:highlight w:val="cyan"/>
-        </w:rPr>
-        <w:tab/>
-      </w:r>
-      <w:r>
-        <w:rPr>
-          <w:sz w:val="24"/>
-          <w:szCs w:val="24"/>
-          <w:highlight w:val="cyan"/>
-        </w:rPr>
-        <w:tab/>
-        <w:t>Write section on general language overview (Luke)</w:t>
-      </w:r>
-    </w:p>
-    <w:p>
-      <w:pPr>
-        <w:contextualSpacing/>
-        <w:rPr>
-          <w:sz w:val="24"/>
-          <w:szCs w:val="24"/>
-        </w:rPr>
-      </w:pPr>
-      <w:r>
-        <w:rPr>
-          <w:sz w:val="24"/>
-          <w:szCs w:val="24"/>
-          <w:highlight w:val="yellow"/>
-        </w:rPr>
-        <w:t>Feb 11</w:t>
-      </w:r>
-      <w:r>
-        <w:rPr>
-          <w:sz w:val="24"/>
-          <w:szCs w:val="24"/>
-          <w:highlight w:val="yellow"/>
-        </w:rPr>
-        <w:tab/>
-      </w:r>
-      <w:r>
-        <w:rPr>
-          <w:sz w:val="24"/>
-          <w:szCs w:val="24"/>
-          <w:highlight w:val="yellow"/>
-        </w:rPr>
-        <w:tab/>
-        <w:t>Compare language with Sebesta’s evaluation criteria (Sean)</w:t>
-      </w:r>
-    </w:p>
-    <w:p>
-      <w:pPr>
-        <w:contextualSpacing/>
-        <w:rPr>
-          <w:sz w:val="24"/>
-          <w:szCs w:val="24"/>
-        </w:rPr>
-      </w:pPr>
-      <w:r>
-        <w:rPr>
-          <w:sz w:val="24"/>
-          <w:szCs w:val="24"/>
-          <w:highlight w:val="cyan"/>
-        </w:rPr>
-        <w:t>Feb 11</w:t>
-      </w:r>
-      <w:r>
-        <w:rPr>
-          <w:sz w:val="24"/>
-          <w:szCs w:val="24"/>
-          <w:highlight w:val="cyan"/>
-        </w:rPr>
-        <w:tab/>
-      </w:r>
-      <w:r>
-        <w:rPr>
-          <w:sz w:val="24"/>
-          <w:szCs w:val="24"/>
-          <w:highlight w:val="cyan"/>
-        </w:rPr>
-        <w:tab/>
-        <w:t>Research interesting features and select code fragments for report (Luke)</w:t>
-      </w:r>
-    </w:p>
-    <w:p>
-      <w:pPr>
-        <w:contextualSpacing/>
-        <w:rPr>
-          <w:sz w:val="24"/>
-          <w:szCs w:val="24"/>
-        </w:rPr>
-      </w:pPr>
-      <w:r>
-        <w:rPr>
-          <w:sz w:val="24"/>
-          <w:szCs w:val="24"/>
-          <w:highlight w:val="yellow"/>
-        </w:rPr>
-        <w:t>Feb 1</w:t>
-      </w:r>
-      <w:r>
-        <w:rPr>
-          <w:sz w:val="24"/>
-          <w:szCs w:val="24"/>
-          <w:highlight w:val="yellow"/>
+      <w:r>
+        <w:rPr>
+          <w:sz w:val="24"/>
+          <w:szCs w:val="24"/>
+          <w:highlight w:val="cyan"/>
         </w:rPr>
         <w:t>5</w:t>
       </w:r>
@@ -610,191 +948,34 @@
         <w:rPr>
           <w:sz w:val="24"/>
           <w:szCs w:val="24"/>
-          <w:highlight w:val="yellow"/>
-        </w:rPr>
-        <w:tab/>
-      </w:r>
-      <w:r>
-        <w:rPr>
-          <w:sz w:val="24"/>
-          <w:szCs w:val="24"/>
-          <w:highlight w:val="yellow"/>
-        </w:rPr>
-        <w:tab/>
-      </w:r>
-      <w:r>
-        <w:rPr>
-          <w:sz w:val="24"/>
-          <w:szCs w:val="24"/>
-          <w:highlight w:val="yellow"/>
-        </w:rPr>
-        <w:t>Write section on</w:t>
-      </w:r>
-      <w:r>
-        <w:rPr>
-          <w:sz w:val="24"/>
-          <w:szCs w:val="24"/>
-          <w:highlight w:val="yellow"/>
-        </w:rPr>
-        <w:t xml:space="preserve"> Sebesta’s evaluation criteria (Sean)</w:t>
-      </w:r>
-    </w:p>
-    <w:p>
-      <w:pPr>
-        <w:contextualSpacing/>
-        <w:rPr>
-          <w:sz w:val="24"/>
-          <w:szCs w:val="24"/>
-          <w:highlight w:val="cyan"/>
-        </w:rPr>
-      </w:pPr>
-      <w:r>
-        <w:rPr>
-          <w:sz w:val="24"/>
-          <w:szCs w:val="24"/>
-          <w:highlight w:val="cyan"/>
-        </w:rPr>
-        <w:t>Feb 15</w:t>
-      </w:r>
-      <w:r>
-        <w:rPr>
-          <w:sz w:val="24"/>
-          <w:szCs w:val="24"/>
-          <w:highlight w:val="cyan"/>
-        </w:rPr>
-        <w:tab/>
-      </w:r>
-      <w:r>
-        <w:rPr>
-          <w:sz w:val="24"/>
-          <w:szCs w:val="24"/>
-          <w:highlight w:val="cyan"/>
-        </w:rPr>
-        <w:tab/>
-        <w:t>Write section on interesting features and code fragments (Luke)</w:t>
-      </w:r>
-    </w:p>
-    <w:p>
-      <w:pPr>
-        <w:contextualSpacing/>
-        <w:rPr>
-          <w:sz w:val="24"/>
-          <w:szCs w:val="24"/>
-          <w:highlight w:val="green"/>
-        </w:rPr>
-      </w:pPr>
-      <w:r>
-        <w:rPr>
-          <w:sz w:val="24"/>
-          <w:szCs w:val="24"/>
-          <w:highlight w:val="green"/>
-        </w:rPr>
-        <w:t>Feb 15</w:t>
-      </w:r>
-      <w:r>
-        <w:rPr>
-          <w:sz w:val="24"/>
-          <w:szCs w:val="24"/>
-          <w:highlight w:val="green"/>
-        </w:rPr>
-        <w:tab/>
-      </w:r>
-      <w:r>
-        <w:rPr>
-          <w:sz w:val="24"/>
-          <w:szCs w:val="24"/>
-          <w:highlight w:val="green"/>
-        </w:rPr>
-        <w:tab/>
-        <w:t>Review technical debt (Luke and Sean)</w:t>
-      </w:r>
-    </w:p>
-    <w:p>
-      <w:pPr>
-        <w:contextualSpacing/>
-        <w:rPr>
-          <w:sz w:val="24"/>
-          <w:szCs w:val="24"/>
-          <w:highlight w:val="green"/>
-        </w:rPr>
-      </w:pPr>
-      <w:r>
-        <w:rPr>
-          <w:sz w:val="24"/>
-          <w:szCs w:val="24"/>
-          <w:highlight w:val="green"/>
-        </w:rPr>
-        <w:t>Feb 21</w:t>
-      </w:r>
-      <w:r>
-        <w:rPr>
-          <w:sz w:val="24"/>
-          <w:szCs w:val="24"/>
-          <w:highlight w:val="green"/>
-        </w:rPr>
-        <w:tab/>
-      </w:r>
-      <w:r>
-        <w:rPr>
-          <w:sz w:val="24"/>
-          <w:szCs w:val="24"/>
-          <w:highlight w:val="green"/>
-        </w:rPr>
-        <w:tab/>
-        <w:t xml:space="preserve">Team meeting with Dr. </w:t>
-      </w:r>
-      <w:proofErr w:type="spellStart"/>
-      <w:r>
-        <w:rPr>
-          <w:sz w:val="24"/>
-          <w:szCs w:val="24"/>
-          <w:highlight w:val="green"/>
-        </w:rPr>
-        <w:t>Gurka</w:t>
-      </w:r>
-      <w:proofErr w:type="spellEnd"/>
-      <w:r>
-        <w:rPr>
-          <w:sz w:val="24"/>
-          <w:szCs w:val="24"/>
-          <w:highlight w:val="green"/>
-        </w:rPr>
-        <w:t xml:space="preserve"> (10:00am)</w:t>
-      </w:r>
-    </w:p>
-    <w:p>
-      <w:pPr>
-        <w:contextualSpacing/>
-        <w:rPr>
-          <w:sz w:val="24"/>
-          <w:szCs w:val="24"/>
-          <w:highlight w:val="green"/>
-        </w:rPr>
-      </w:pPr>
-      <w:r>
-        <w:rPr>
-          <w:sz w:val="24"/>
-          <w:szCs w:val="24"/>
-          <w:highlight w:val="green"/>
-        </w:rPr>
-        <w:t>Feb 22</w:t>
-      </w:r>
-      <w:r>
-        <w:rPr>
-          <w:sz w:val="24"/>
-          <w:szCs w:val="24"/>
-          <w:highlight w:val="green"/>
-        </w:rPr>
-        <w:tab/>
-      </w:r>
-      <w:r>
-        <w:rPr>
-          <w:sz w:val="24"/>
-          <w:szCs w:val="24"/>
-          <w:highlight w:val="green"/>
-        </w:rPr>
-        <w:tab/>
-        <w:t>Review technical debt (Luke and Sean)</w:t>
+          <w:highlight w:val="cyan"/>
+        </w:rPr>
+        <w:tab/>
+      </w:r>
+      <w:r>
+        <w:rPr>
+          <w:sz w:val="24"/>
+          <w:szCs w:val="24"/>
+          <w:highlight w:val="cyan"/>
+        </w:rPr>
+        <w:tab/>
+        <w:t xml:space="preserve">Write </w:t>
+      </w:r>
+      <w:r>
+        <w:rPr>
+          <w:sz w:val="24"/>
+          <w:szCs w:val="24"/>
+          <w:highlight w:val="cyan"/>
+        </w:rPr>
+        <w:t>section on personal opinions of language</w:t>
+      </w:r>
+      <w:r>
+        <w:rPr>
+          <w:sz w:val="24"/>
+          <w:szCs w:val="24"/>
+          <w:highlight w:val="cyan"/>
+        </w:rPr>
+        <w:t xml:space="preserve"> (Luke)</w:t>
       </w:r>
     </w:p>
     <w:p>
@@ -931,6 +1112,7 @@
           <w:szCs w:val="24"/>
           <w:highlight w:val="green"/>
         </w:rPr>
+        <w:lastRenderedPageBreak/>
         <w:t>Mar 7</w:t>
       </w:r>
       <w:r>

</xml_diff>

<commit_message>
Checked off completed tasks. Split up writing presentation.
</commit_message>
<xml_diff>
--- a/Initial team organization.docx
+++ b/Initial team organization.docx
@@ -187,755 +187,697 @@
         </w:rPr>
         <w:t>s</w:t>
       </w:r>
-    </w:p>
-    <w:p>
-      <w:pPr>
-        <w:contextualSpacing/>
-        <w:rPr>
-          <w:strike/>
-          <w:sz w:val="24"/>
-          <w:szCs w:val="24"/>
-        </w:rPr>
-      </w:pPr>
-      <w:r>
-        <w:rPr>
-          <w:strike/>
-          <w:sz w:val="24"/>
-          <w:szCs w:val="24"/>
-          <w:highlight w:val="cyan"/>
-        </w:rPr>
-        <w:t>Jan 26</w:t>
-      </w:r>
-      <w:r>
-        <w:rPr>
-          <w:strike/>
-          <w:sz w:val="24"/>
-          <w:szCs w:val="24"/>
-          <w:highlight w:val="cyan"/>
-        </w:rPr>
-        <w:tab/>
-      </w:r>
-      <w:r>
-        <w:rPr>
-          <w:strike/>
-          <w:sz w:val="24"/>
-          <w:szCs w:val="24"/>
-          <w:highlight w:val="cyan"/>
-        </w:rPr>
-        <w:tab/>
-        <w:t>Initial language selection (Luke)</w:t>
-      </w:r>
-    </w:p>
-    <w:p>
-      <w:pPr>
-        <w:contextualSpacing/>
-        <w:rPr>
-          <w:strike/>
-          <w:sz w:val="24"/>
-          <w:szCs w:val="24"/>
-          <w:highlight w:val="green"/>
-        </w:rPr>
-      </w:pPr>
-      <w:r>
-        <w:rPr>
-          <w:strike/>
-          <w:sz w:val="24"/>
-          <w:szCs w:val="24"/>
-          <w:highlight w:val="green"/>
-        </w:rPr>
-        <w:t>Jan 28</w:t>
-      </w:r>
-      <w:r>
-        <w:rPr>
-          <w:strike/>
-          <w:sz w:val="24"/>
-          <w:szCs w:val="24"/>
-          <w:highlight w:val="green"/>
-        </w:rPr>
-        <w:tab/>
-      </w:r>
-      <w:r>
-        <w:rPr>
-          <w:strike/>
-          <w:sz w:val="24"/>
-          <w:szCs w:val="24"/>
-          <w:highlight w:val="green"/>
-        </w:rPr>
-        <w:tab/>
-        <w:t>Initial research and feasibility study (Luke and Sean)</w:t>
-      </w:r>
-    </w:p>
-    <w:p>
-      <w:pPr>
-        <w:contextualSpacing/>
-        <w:rPr>
-          <w:strike/>
-          <w:sz w:val="24"/>
-          <w:szCs w:val="24"/>
-        </w:rPr>
-      </w:pPr>
-      <w:r>
-        <w:rPr>
-          <w:strike/>
-          <w:sz w:val="24"/>
-          <w:szCs w:val="24"/>
-          <w:highlight w:val="yellow"/>
-        </w:rPr>
-        <w:t>Jan 29</w:t>
-      </w:r>
-      <w:r>
-        <w:rPr>
-          <w:strike/>
-          <w:sz w:val="24"/>
-          <w:szCs w:val="24"/>
-          <w:highlight w:val="yellow"/>
-        </w:rPr>
-        <w:tab/>
-      </w:r>
-      <w:r>
-        <w:rPr>
-          <w:strike/>
-          <w:sz w:val="24"/>
-          <w:szCs w:val="24"/>
-          <w:highlight w:val="yellow"/>
-        </w:rPr>
-        <w:tab/>
-      </w:r>
-      <w:r>
-        <w:rPr>
-          <w:strike/>
-          <w:sz w:val="24"/>
-          <w:szCs w:val="24"/>
-          <w:highlight w:val="yellow"/>
-        </w:rPr>
-        <w:t>P</w:t>
-      </w:r>
-      <w:r>
-        <w:rPr>
-          <w:strike/>
-          <w:sz w:val="24"/>
-          <w:szCs w:val="24"/>
-          <w:highlight w:val="yellow"/>
-        </w:rPr>
-        <w:t>repare team organization deliverable (Sean)</w:t>
-      </w:r>
-    </w:p>
-    <w:p>
-      <w:pPr>
-        <w:contextualSpacing/>
-        <w:rPr>
-          <w:sz w:val="24"/>
-          <w:szCs w:val="24"/>
-        </w:rPr>
-      </w:pPr>
-    </w:p>
-    <w:p>
-      <w:pPr>
-        <w:contextualSpacing/>
-        <w:rPr>
-          <w:strike/>
-          <w:sz w:val="24"/>
-          <w:szCs w:val="24"/>
-          <w:highlight w:val="yellow"/>
-        </w:rPr>
-      </w:pPr>
-      <w:r>
-        <w:rPr>
-          <w:strike/>
-          <w:sz w:val="24"/>
-          <w:szCs w:val="24"/>
-          <w:highlight w:val="yellow"/>
-        </w:rPr>
-        <w:t>Feb 1</w:t>
-      </w:r>
-      <w:r>
-        <w:rPr>
-          <w:strike/>
-          <w:sz w:val="24"/>
-          <w:szCs w:val="24"/>
-          <w:highlight w:val="yellow"/>
-        </w:rPr>
-        <w:tab/>
-      </w:r>
-      <w:r>
-        <w:rPr>
-          <w:strike/>
-          <w:sz w:val="24"/>
-          <w:szCs w:val="24"/>
-          <w:highlight w:val="yellow"/>
-        </w:rPr>
-        <w:tab/>
-        <w:t>Submission of initial team organization (Sean)</w:t>
-      </w:r>
-    </w:p>
-    <w:p>
-      <w:pPr>
-        <w:contextualSpacing/>
-        <w:rPr>
-          <w:strike/>
-          <w:sz w:val="24"/>
-          <w:szCs w:val="24"/>
-        </w:rPr>
-      </w:pPr>
-      <w:r>
-        <w:rPr>
-          <w:strike/>
-          <w:sz w:val="24"/>
-          <w:szCs w:val="24"/>
-          <w:highlight w:val="yellow"/>
-        </w:rPr>
-        <w:t>Feb 4</w:t>
-      </w:r>
-      <w:r>
-        <w:rPr>
-          <w:strike/>
-          <w:sz w:val="24"/>
-          <w:szCs w:val="24"/>
-          <w:highlight w:val="yellow"/>
-        </w:rPr>
-        <w:tab/>
-      </w:r>
-      <w:r>
-        <w:rPr>
-          <w:strike/>
-          <w:sz w:val="24"/>
-          <w:szCs w:val="24"/>
-          <w:highlight w:val="yellow"/>
-        </w:rPr>
-        <w:tab/>
-        <w:t>Research brief history (Sean)</w:t>
-      </w:r>
-    </w:p>
-    <w:p>
-      <w:pPr>
-        <w:contextualSpacing/>
-        <w:rPr>
-          <w:sz w:val="24"/>
-          <w:szCs w:val="24"/>
-        </w:rPr>
-      </w:pPr>
-      <w:r>
-        <w:rPr>
-          <w:sz w:val="24"/>
-          <w:szCs w:val="24"/>
-          <w:highlight w:val="cyan"/>
-        </w:rPr>
-        <w:t>Feb 4</w:t>
-      </w:r>
-      <w:r>
-        <w:rPr>
-          <w:sz w:val="24"/>
-          <w:szCs w:val="24"/>
-          <w:highlight w:val="cyan"/>
-        </w:rPr>
-        <w:tab/>
-      </w:r>
-      <w:r>
-        <w:rPr>
-          <w:sz w:val="24"/>
-          <w:szCs w:val="24"/>
-          <w:highlight w:val="cyan"/>
-        </w:rPr>
-        <w:tab/>
-        <w:t>Research general language overview (Luke)</w:t>
-      </w:r>
-    </w:p>
-    <w:p>
-      <w:pPr>
-        <w:contextualSpacing/>
-        <w:rPr>
-          <w:strike/>
-          <w:sz w:val="24"/>
-          <w:szCs w:val="24"/>
-        </w:rPr>
-      </w:pPr>
-      <w:r>
-        <w:rPr>
-          <w:strike/>
-          <w:sz w:val="24"/>
-          <w:szCs w:val="24"/>
-          <w:highlight w:val="yellow"/>
-        </w:rPr>
-        <w:t>Feb 8</w:t>
-      </w:r>
-      <w:r>
-        <w:rPr>
-          <w:strike/>
-          <w:sz w:val="24"/>
-          <w:szCs w:val="24"/>
-          <w:highlight w:val="yellow"/>
-        </w:rPr>
-        <w:tab/>
-      </w:r>
-      <w:r>
-        <w:rPr>
-          <w:strike/>
-          <w:sz w:val="24"/>
-          <w:szCs w:val="24"/>
-          <w:highlight w:val="yellow"/>
-        </w:rPr>
-        <w:tab/>
-        <w:t>Write section on brief history (Sean)</w:t>
-      </w:r>
-    </w:p>
-    <w:p>
-      <w:pPr>
-        <w:contextualSpacing/>
-        <w:rPr>
-          <w:sz w:val="24"/>
-          <w:szCs w:val="24"/>
-        </w:rPr>
-      </w:pPr>
-      <w:r>
-        <w:rPr>
-          <w:sz w:val="24"/>
-          <w:szCs w:val="24"/>
-          <w:highlight w:val="cyan"/>
-        </w:rPr>
-        <w:t>Feb 8</w:t>
-      </w:r>
-      <w:r>
-        <w:rPr>
-          <w:sz w:val="24"/>
-          <w:szCs w:val="24"/>
-          <w:highlight w:val="cyan"/>
-        </w:rPr>
-        <w:tab/>
-      </w:r>
-      <w:r>
-        <w:rPr>
-          <w:sz w:val="24"/>
-          <w:szCs w:val="24"/>
-          <w:highlight w:val="cyan"/>
-        </w:rPr>
-        <w:tab/>
-        <w:t>Write section on general language overview (Luke)</w:t>
-      </w:r>
-    </w:p>
-    <w:p>
-      <w:pPr>
-        <w:contextualSpacing/>
-        <w:rPr>
-          <w:sz w:val="24"/>
-          <w:szCs w:val="24"/>
-        </w:rPr>
-      </w:pPr>
-      <w:r>
-        <w:rPr>
-          <w:sz w:val="24"/>
-          <w:szCs w:val="24"/>
-          <w:highlight w:val="yellow"/>
-        </w:rPr>
-        <w:t>Feb 11</w:t>
-      </w:r>
-      <w:r>
-        <w:rPr>
-          <w:sz w:val="24"/>
-          <w:szCs w:val="24"/>
-          <w:highlight w:val="yellow"/>
-        </w:rPr>
-        <w:tab/>
-      </w:r>
-      <w:r>
-        <w:rPr>
-          <w:sz w:val="24"/>
-          <w:szCs w:val="24"/>
-          <w:highlight w:val="yellow"/>
-        </w:rPr>
-        <w:tab/>
-        <w:t>Compare language with Sebesta’s evaluation criteria (Sean)</w:t>
-      </w:r>
-    </w:p>
-    <w:p>
-      <w:pPr>
-        <w:contextualSpacing/>
-        <w:rPr>
-          <w:sz w:val="24"/>
-          <w:szCs w:val="24"/>
-        </w:rPr>
-      </w:pPr>
-      <w:r>
-        <w:rPr>
-          <w:sz w:val="24"/>
-          <w:szCs w:val="24"/>
-          <w:highlight w:val="cyan"/>
-        </w:rPr>
-        <w:t>Feb 11</w:t>
-      </w:r>
-      <w:r>
-        <w:rPr>
-          <w:sz w:val="24"/>
-          <w:szCs w:val="24"/>
-          <w:highlight w:val="cyan"/>
-        </w:rPr>
-        <w:tab/>
-      </w:r>
-      <w:r>
-        <w:rPr>
-          <w:sz w:val="24"/>
-          <w:szCs w:val="24"/>
-          <w:highlight w:val="cyan"/>
-        </w:rPr>
-        <w:tab/>
-        <w:t xml:space="preserve">Research </w:t>
-      </w:r>
-      <w:r>
-        <w:rPr>
-          <w:sz w:val="24"/>
-          <w:szCs w:val="24"/>
-          <w:highlight w:val="cyan"/>
-        </w:rPr>
-        <w:t>strengths and weaknesses of the language</w:t>
-      </w:r>
-      <w:r>
-        <w:rPr>
-          <w:sz w:val="24"/>
-          <w:szCs w:val="24"/>
-          <w:highlight w:val="cyan"/>
-        </w:rPr>
-        <w:t xml:space="preserve"> (Luke)</w:t>
-      </w:r>
-    </w:p>
-    <w:p>
-      <w:pPr>
-        <w:contextualSpacing/>
-        <w:rPr>
-          <w:sz w:val="24"/>
-          <w:szCs w:val="24"/>
-        </w:rPr>
-      </w:pPr>
-      <w:r>
-        <w:rPr>
-          <w:sz w:val="24"/>
-          <w:szCs w:val="24"/>
-          <w:highlight w:val="yellow"/>
-        </w:rPr>
-        <w:t>Feb 1</w:t>
-      </w:r>
-      <w:r>
-        <w:rPr>
-          <w:sz w:val="24"/>
-          <w:szCs w:val="24"/>
-          <w:highlight w:val="yellow"/>
-        </w:rPr>
-        <w:t>5</w:t>
-      </w:r>
-      <w:r>
-        <w:rPr>
-          <w:sz w:val="24"/>
-          <w:szCs w:val="24"/>
-          <w:highlight w:val="yellow"/>
-        </w:rPr>
-        <w:tab/>
-      </w:r>
-      <w:r>
-        <w:rPr>
-          <w:sz w:val="24"/>
-          <w:szCs w:val="24"/>
-          <w:highlight w:val="yellow"/>
-        </w:rPr>
-        <w:tab/>
-      </w:r>
-      <w:r>
-        <w:rPr>
-          <w:sz w:val="24"/>
-          <w:szCs w:val="24"/>
-          <w:highlight w:val="yellow"/>
-        </w:rPr>
-        <w:t>Write section on</w:t>
-      </w:r>
-      <w:r>
-        <w:rPr>
-          <w:sz w:val="24"/>
-          <w:szCs w:val="24"/>
-          <w:highlight w:val="yellow"/>
-        </w:rPr>
-        <w:t xml:space="preserve"> Sebesta’s evaluation criteria (Sean)</w:t>
-      </w:r>
-    </w:p>
-    <w:p>
-      <w:pPr>
-        <w:contextualSpacing/>
-        <w:rPr>
-          <w:sz w:val="24"/>
-          <w:szCs w:val="24"/>
-          <w:highlight w:val="cyan"/>
-        </w:rPr>
-      </w:pPr>
-      <w:r>
-        <w:rPr>
-          <w:sz w:val="24"/>
-          <w:szCs w:val="24"/>
-          <w:highlight w:val="cyan"/>
-        </w:rPr>
-        <w:t>Feb 15</w:t>
-      </w:r>
-      <w:r>
-        <w:rPr>
-          <w:sz w:val="24"/>
-          <w:szCs w:val="24"/>
-          <w:highlight w:val="cyan"/>
-        </w:rPr>
-        <w:tab/>
-      </w:r>
-      <w:r>
-        <w:rPr>
-          <w:sz w:val="24"/>
-          <w:szCs w:val="24"/>
-          <w:highlight w:val="cyan"/>
-        </w:rPr>
-        <w:tab/>
-        <w:t xml:space="preserve">Write </w:t>
-      </w:r>
-      <w:r>
-        <w:rPr>
-          <w:sz w:val="24"/>
-          <w:szCs w:val="24"/>
-          <w:highlight w:val="cyan"/>
-        </w:rPr>
-        <w:t>strengths and weaknesses of the language</w:t>
-      </w:r>
-      <w:r>
-        <w:rPr>
-          <w:sz w:val="24"/>
-          <w:szCs w:val="24"/>
-          <w:highlight w:val="cyan"/>
-        </w:rPr>
-        <w:t xml:space="preserve"> (Luke)</w:t>
-      </w:r>
-    </w:p>
-    <w:p>
-      <w:pPr>
-        <w:contextualSpacing/>
-        <w:rPr>
-          <w:sz w:val="24"/>
-          <w:szCs w:val="24"/>
-          <w:highlight w:val="green"/>
-        </w:rPr>
-      </w:pPr>
-      <w:r>
-        <w:rPr>
-          <w:sz w:val="24"/>
-          <w:szCs w:val="24"/>
-          <w:highlight w:val="green"/>
-        </w:rPr>
-        <w:t>Feb 15</w:t>
-      </w:r>
-      <w:r>
-        <w:rPr>
-          <w:sz w:val="24"/>
-          <w:szCs w:val="24"/>
-          <w:highlight w:val="green"/>
-        </w:rPr>
-        <w:tab/>
-      </w:r>
-      <w:r>
-        <w:rPr>
-          <w:sz w:val="24"/>
-          <w:szCs w:val="24"/>
-          <w:highlight w:val="green"/>
-        </w:rPr>
-        <w:tab/>
-        <w:t>Review technical debt (Luke and Sean)</w:t>
-      </w:r>
-    </w:p>
-    <w:p>
-      <w:pPr>
-        <w:contextualSpacing/>
-        <w:rPr>
-          <w:sz w:val="24"/>
-          <w:szCs w:val="24"/>
-          <w:highlight w:val="green"/>
-        </w:rPr>
-      </w:pPr>
-      <w:r>
-        <w:rPr>
-          <w:sz w:val="24"/>
-          <w:szCs w:val="24"/>
-          <w:highlight w:val="green"/>
-        </w:rPr>
-        <w:t>Feb 21</w:t>
-      </w:r>
-      <w:r>
-        <w:rPr>
-          <w:sz w:val="24"/>
-          <w:szCs w:val="24"/>
-          <w:highlight w:val="green"/>
-        </w:rPr>
-        <w:tab/>
-      </w:r>
-      <w:r>
-        <w:rPr>
-          <w:sz w:val="24"/>
-          <w:szCs w:val="24"/>
-          <w:highlight w:val="green"/>
-        </w:rPr>
-        <w:tab/>
-        <w:t xml:space="preserve">Team meeting with Dr. </w:t>
-      </w:r>
-      <w:proofErr w:type="spellStart"/>
-      <w:r>
-        <w:rPr>
-          <w:sz w:val="24"/>
-          <w:szCs w:val="24"/>
-          <w:highlight w:val="green"/>
-        </w:rPr>
-        <w:t>Gurka</w:t>
-      </w:r>
-      <w:proofErr w:type="spellEnd"/>
-      <w:r>
-        <w:rPr>
-          <w:sz w:val="24"/>
-          <w:szCs w:val="24"/>
-          <w:highlight w:val="green"/>
-        </w:rPr>
-        <w:t xml:space="preserve"> (10:00am)</w:t>
-      </w:r>
-    </w:p>
-    <w:p>
-      <w:pPr>
-        <w:contextualSpacing/>
-        <w:rPr>
-          <w:sz w:val="24"/>
-          <w:szCs w:val="24"/>
-          <w:highlight w:val="green"/>
-        </w:rPr>
-      </w:pPr>
-      <w:r>
-        <w:rPr>
-          <w:sz w:val="24"/>
-          <w:szCs w:val="24"/>
-          <w:highlight w:val="green"/>
-        </w:rPr>
-        <w:t>Feb 22</w:t>
-      </w:r>
-      <w:r>
-        <w:rPr>
-          <w:sz w:val="24"/>
-          <w:szCs w:val="24"/>
-          <w:highlight w:val="green"/>
-        </w:rPr>
-        <w:tab/>
-      </w:r>
-      <w:r>
-        <w:rPr>
-          <w:sz w:val="24"/>
-          <w:szCs w:val="24"/>
-          <w:highlight w:val="green"/>
-        </w:rPr>
-        <w:tab/>
-        <w:t>Review technical debt (Luke and Sean)</w:t>
-      </w:r>
-    </w:p>
-    <w:p>
-      <w:pPr>
-        <w:contextualSpacing/>
-        <w:rPr>
-          <w:sz w:val="24"/>
-          <w:szCs w:val="24"/>
-          <w:highlight w:val="yellow"/>
-        </w:rPr>
-      </w:pPr>
-      <w:r>
-        <w:rPr>
-          <w:sz w:val="24"/>
-          <w:szCs w:val="24"/>
-          <w:highlight w:val="yellow"/>
-        </w:rPr>
-        <w:t xml:space="preserve">Feb </w:t>
-      </w:r>
-      <w:r>
-        <w:rPr>
-          <w:sz w:val="24"/>
-          <w:szCs w:val="24"/>
-          <w:highlight w:val="yellow"/>
-        </w:rPr>
-        <w:t>2</w:t>
-      </w:r>
-      <w:r>
-        <w:rPr>
-          <w:sz w:val="24"/>
-          <w:szCs w:val="24"/>
-          <w:highlight w:val="yellow"/>
-        </w:rPr>
-        <w:t>5</w:t>
-      </w:r>
-      <w:r>
-        <w:rPr>
-          <w:sz w:val="24"/>
-          <w:szCs w:val="24"/>
-          <w:highlight w:val="yellow"/>
-        </w:rPr>
-        <w:tab/>
-      </w:r>
-      <w:r>
-        <w:rPr>
-          <w:sz w:val="24"/>
-          <w:szCs w:val="24"/>
-          <w:highlight w:val="yellow"/>
-        </w:rPr>
-        <w:tab/>
-      </w:r>
-      <w:r>
-        <w:rPr>
-          <w:sz w:val="24"/>
-          <w:szCs w:val="24"/>
-          <w:highlight w:val="yellow"/>
-        </w:rPr>
-        <w:t>Write section on</w:t>
-      </w:r>
-      <w:r>
-        <w:rPr>
-          <w:sz w:val="24"/>
-          <w:szCs w:val="24"/>
-          <w:highlight w:val="yellow"/>
-        </w:rPr>
-        <w:t xml:space="preserve"> </w:t>
-      </w:r>
-      <w:r>
-        <w:rPr>
-          <w:sz w:val="24"/>
-          <w:szCs w:val="24"/>
-          <w:highlight w:val="yellow"/>
-        </w:rPr>
-        <w:t>personal opinions of language</w:t>
-      </w:r>
-      <w:r>
-        <w:rPr>
-          <w:sz w:val="24"/>
-          <w:szCs w:val="24"/>
-          <w:highlight w:val="yellow"/>
-        </w:rPr>
-        <w:t xml:space="preserve"> (Sean)</w:t>
-      </w:r>
-    </w:p>
-    <w:p>
-      <w:pPr>
-        <w:contextualSpacing/>
-        <w:rPr>
-          <w:sz w:val="24"/>
-          <w:szCs w:val="24"/>
-          <w:highlight w:val="cyan"/>
-        </w:rPr>
-      </w:pPr>
-      <w:r>
-        <w:rPr>
-          <w:sz w:val="24"/>
-          <w:szCs w:val="24"/>
-          <w:highlight w:val="cyan"/>
-        </w:rPr>
-        <w:t xml:space="preserve">Feb </w:t>
-      </w:r>
-      <w:r>
-        <w:rPr>
-          <w:sz w:val="24"/>
-          <w:szCs w:val="24"/>
-          <w:highlight w:val="cyan"/>
-        </w:rPr>
-        <w:t>2</w:t>
-      </w:r>
       <w:bookmarkStart w:id="0" w:name="_GoBack"/>
       <w:bookmarkEnd w:id="0"/>
+    </w:p>
+    <w:p>
+      <w:pPr>
+        <w:contextualSpacing/>
+        <w:rPr>
+          <w:strike/>
+          <w:sz w:val="24"/>
+          <w:szCs w:val="24"/>
+        </w:rPr>
+      </w:pPr>
+      <w:r>
+        <w:rPr>
+          <w:strike/>
+          <w:sz w:val="24"/>
+          <w:szCs w:val="24"/>
+          <w:highlight w:val="cyan"/>
+        </w:rPr>
+        <w:t>Jan 26</w:t>
+      </w:r>
+      <w:r>
+        <w:rPr>
+          <w:strike/>
+          <w:sz w:val="24"/>
+          <w:szCs w:val="24"/>
+          <w:highlight w:val="cyan"/>
+        </w:rPr>
+        <w:tab/>
+      </w:r>
+      <w:r>
+        <w:rPr>
+          <w:strike/>
+          <w:sz w:val="24"/>
+          <w:szCs w:val="24"/>
+          <w:highlight w:val="cyan"/>
+        </w:rPr>
+        <w:tab/>
+        <w:t>Initial language selection (Luke)</w:t>
+      </w:r>
+    </w:p>
+    <w:p>
+      <w:pPr>
+        <w:contextualSpacing/>
+        <w:rPr>
+          <w:strike/>
+          <w:sz w:val="24"/>
+          <w:szCs w:val="24"/>
+          <w:highlight w:val="green"/>
+        </w:rPr>
+      </w:pPr>
+      <w:r>
+        <w:rPr>
+          <w:strike/>
+          <w:sz w:val="24"/>
+          <w:szCs w:val="24"/>
+          <w:highlight w:val="green"/>
+        </w:rPr>
+        <w:t>Jan 28</w:t>
+      </w:r>
+      <w:r>
+        <w:rPr>
+          <w:strike/>
+          <w:sz w:val="24"/>
+          <w:szCs w:val="24"/>
+          <w:highlight w:val="green"/>
+        </w:rPr>
+        <w:tab/>
+      </w:r>
+      <w:r>
+        <w:rPr>
+          <w:strike/>
+          <w:sz w:val="24"/>
+          <w:szCs w:val="24"/>
+          <w:highlight w:val="green"/>
+        </w:rPr>
+        <w:tab/>
+        <w:t>Initial research and feasibility study (Luke and Sean)</w:t>
+      </w:r>
+    </w:p>
+    <w:p>
+      <w:pPr>
+        <w:contextualSpacing/>
+        <w:rPr>
+          <w:strike/>
+          <w:sz w:val="24"/>
+          <w:szCs w:val="24"/>
+        </w:rPr>
+      </w:pPr>
+      <w:r>
+        <w:rPr>
+          <w:strike/>
+          <w:sz w:val="24"/>
+          <w:szCs w:val="24"/>
+          <w:highlight w:val="yellow"/>
+        </w:rPr>
+        <w:t>Jan 29</w:t>
+      </w:r>
+      <w:r>
+        <w:rPr>
+          <w:strike/>
+          <w:sz w:val="24"/>
+          <w:szCs w:val="24"/>
+          <w:highlight w:val="yellow"/>
+        </w:rPr>
+        <w:tab/>
+      </w:r>
+      <w:r>
+        <w:rPr>
+          <w:strike/>
+          <w:sz w:val="24"/>
+          <w:szCs w:val="24"/>
+          <w:highlight w:val="yellow"/>
+        </w:rPr>
+        <w:tab/>
+      </w:r>
+      <w:r>
+        <w:rPr>
+          <w:strike/>
+          <w:sz w:val="24"/>
+          <w:szCs w:val="24"/>
+          <w:highlight w:val="yellow"/>
+        </w:rPr>
+        <w:t>P</w:t>
+      </w:r>
+      <w:r>
+        <w:rPr>
+          <w:strike/>
+          <w:sz w:val="24"/>
+          <w:szCs w:val="24"/>
+          <w:highlight w:val="yellow"/>
+        </w:rPr>
+        <w:t>repare team organization deliverable (Sean)</w:t>
+      </w:r>
+    </w:p>
+    <w:p>
+      <w:pPr>
+        <w:contextualSpacing/>
+        <w:rPr>
+          <w:sz w:val="24"/>
+          <w:szCs w:val="24"/>
+        </w:rPr>
+      </w:pPr>
+    </w:p>
+    <w:p>
+      <w:pPr>
+        <w:contextualSpacing/>
+        <w:rPr>
+          <w:strike/>
+          <w:sz w:val="24"/>
+          <w:szCs w:val="24"/>
+          <w:highlight w:val="yellow"/>
+        </w:rPr>
+      </w:pPr>
+      <w:r>
+        <w:rPr>
+          <w:strike/>
+          <w:sz w:val="24"/>
+          <w:szCs w:val="24"/>
+          <w:highlight w:val="yellow"/>
+        </w:rPr>
+        <w:t>Feb 1</w:t>
+      </w:r>
+      <w:r>
+        <w:rPr>
+          <w:strike/>
+          <w:sz w:val="24"/>
+          <w:szCs w:val="24"/>
+          <w:highlight w:val="yellow"/>
+        </w:rPr>
+        <w:tab/>
+      </w:r>
+      <w:r>
+        <w:rPr>
+          <w:strike/>
+          <w:sz w:val="24"/>
+          <w:szCs w:val="24"/>
+          <w:highlight w:val="yellow"/>
+        </w:rPr>
+        <w:tab/>
+        <w:t>Submission of initial team organization (Sean)</w:t>
+      </w:r>
+    </w:p>
+    <w:p>
+      <w:pPr>
+        <w:contextualSpacing/>
+        <w:rPr>
+          <w:strike/>
+          <w:sz w:val="24"/>
+          <w:szCs w:val="24"/>
+        </w:rPr>
+      </w:pPr>
+      <w:r>
+        <w:rPr>
+          <w:strike/>
+          <w:sz w:val="24"/>
+          <w:szCs w:val="24"/>
+          <w:highlight w:val="yellow"/>
+        </w:rPr>
+        <w:t>Feb 4</w:t>
+      </w:r>
+      <w:r>
+        <w:rPr>
+          <w:strike/>
+          <w:sz w:val="24"/>
+          <w:szCs w:val="24"/>
+          <w:highlight w:val="yellow"/>
+        </w:rPr>
+        <w:tab/>
+      </w:r>
+      <w:r>
+        <w:rPr>
+          <w:strike/>
+          <w:sz w:val="24"/>
+          <w:szCs w:val="24"/>
+          <w:highlight w:val="yellow"/>
+        </w:rPr>
+        <w:tab/>
+        <w:t>Research brief history (Sean)</w:t>
+      </w:r>
+    </w:p>
+    <w:p>
+      <w:pPr>
+        <w:contextualSpacing/>
+        <w:rPr>
+          <w:sz w:val="24"/>
+          <w:szCs w:val="24"/>
+        </w:rPr>
+      </w:pPr>
+      <w:r>
+        <w:rPr>
+          <w:sz w:val="24"/>
+          <w:szCs w:val="24"/>
+          <w:highlight w:val="cyan"/>
+        </w:rPr>
+        <w:t>Feb 4</w:t>
+      </w:r>
+      <w:r>
+        <w:rPr>
+          <w:sz w:val="24"/>
+          <w:szCs w:val="24"/>
+          <w:highlight w:val="cyan"/>
+        </w:rPr>
+        <w:tab/>
+      </w:r>
+      <w:r>
+        <w:rPr>
+          <w:sz w:val="24"/>
+          <w:szCs w:val="24"/>
+          <w:highlight w:val="cyan"/>
+        </w:rPr>
+        <w:tab/>
+        <w:t>Research general language overview (Luke)</w:t>
+      </w:r>
+    </w:p>
+    <w:p>
+      <w:pPr>
+        <w:contextualSpacing/>
+        <w:rPr>
+          <w:strike/>
+          <w:sz w:val="24"/>
+          <w:szCs w:val="24"/>
+        </w:rPr>
+      </w:pPr>
+      <w:r>
+        <w:rPr>
+          <w:strike/>
+          <w:sz w:val="24"/>
+          <w:szCs w:val="24"/>
+          <w:highlight w:val="yellow"/>
+        </w:rPr>
+        <w:t>Feb 8</w:t>
+      </w:r>
+      <w:r>
+        <w:rPr>
+          <w:strike/>
+          <w:sz w:val="24"/>
+          <w:szCs w:val="24"/>
+          <w:highlight w:val="yellow"/>
+        </w:rPr>
+        <w:tab/>
+      </w:r>
+      <w:r>
+        <w:rPr>
+          <w:strike/>
+          <w:sz w:val="24"/>
+          <w:szCs w:val="24"/>
+          <w:highlight w:val="yellow"/>
+        </w:rPr>
+        <w:tab/>
+        <w:t>Write section on brief history (Sean)</w:t>
+      </w:r>
+    </w:p>
+    <w:p>
+      <w:pPr>
+        <w:contextualSpacing/>
+        <w:rPr>
+          <w:sz w:val="24"/>
+          <w:szCs w:val="24"/>
+        </w:rPr>
+      </w:pPr>
+      <w:r>
+        <w:rPr>
+          <w:sz w:val="24"/>
+          <w:szCs w:val="24"/>
+          <w:highlight w:val="cyan"/>
+        </w:rPr>
+        <w:t>Feb 8</w:t>
+      </w:r>
+      <w:r>
+        <w:rPr>
+          <w:sz w:val="24"/>
+          <w:szCs w:val="24"/>
+          <w:highlight w:val="cyan"/>
+        </w:rPr>
+        <w:tab/>
+      </w:r>
+      <w:r>
+        <w:rPr>
+          <w:sz w:val="24"/>
+          <w:szCs w:val="24"/>
+          <w:highlight w:val="cyan"/>
+        </w:rPr>
+        <w:tab/>
+        <w:t>Write section on general language overview (Luke)</w:t>
+      </w:r>
+    </w:p>
+    <w:p>
+      <w:pPr>
+        <w:contextualSpacing/>
+        <w:rPr>
+          <w:strike/>
+          <w:sz w:val="24"/>
+          <w:szCs w:val="24"/>
+        </w:rPr>
+      </w:pPr>
+      <w:r>
+        <w:rPr>
+          <w:strike/>
+          <w:sz w:val="24"/>
+          <w:szCs w:val="24"/>
+          <w:highlight w:val="yellow"/>
+        </w:rPr>
+        <w:t>Feb 11</w:t>
+      </w:r>
+      <w:r>
+        <w:rPr>
+          <w:strike/>
+          <w:sz w:val="24"/>
+          <w:szCs w:val="24"/>
+          <w:highlight w:val="yellow"/>
+        </w:rPr>
+        <w:tab/>
+      </w:r>
+      <w:r>
+        <w:rPr>
+          <w:strike/>
+          <w:sz w:val="24"/>
+          <w:szCs w:val="24"/>
+          <w:highlight w:val="yellow"/>
+        </w:rPr>
+        <w:tab/>
+        <w:t>Compare language with Sebesta’s evaluation criteria (Sean)</w:t>
+      </w:r>
+    </w:p>
+    <w:p>
+      <w:pPr>
+        <w:contextualSpacing/>
+        <w:rPr>
+          <w:sz w:val="24"/>
+          <w:szCs w:val="24"/>
+        </w:rPr>
+      </w:pPr>
+      <w:r>
+        <w:rPr>
+          <w:sz w:val="24"/>
+          <w:szCs w:val="24"/>
+          <w:highlight w:val="cyan"/>
+        </w:rPr>
+        <w:t>Feb 11</w:t>
+      </w:r>
+      <w:r>
+        <w:rPr>
+          <w:sz w:val="24"/>
+          <w:szCs w:val="24"/>
+          <w:highlight w:val="cyan"/>
+        </w:rPr>
+        <w:tab/>
+      </w:r>
+      <w:r>
+        <w:rPr>
+          <w:sz w:val="24"/>
+          <w:szCs w:val="24"/>
+          <w:highlight w:val="cyan"/>
+        </w:rPr>
+        <w:tab/>
+        <w:t xml:space="preserve">Research </w:t>
+      </w:r>
+      <w:r>
+        <w:rPr>
+          <w:sz w:val="24"/>
+          <w:szCs w:val="24"/>
+          <w:highlight w:val="cyan"/>
+        </w:rPr>
+        <w:t>strengths and weaknesses of the language</w:t>
+      </w:r>
+      <w:r>
+        <w:rPr>
+          <w:sz w:val="24"/>
+          <w:szCs w:val="24"/>
+          <w:highlight w:val="cyan"/>
+        </w:rPr>
+        <w:t xml:space="preserve"> (Luke)</w:t>
+      </w:r>
+    </w:p>
+    <w:p>
+      <w:pPr>
+        <w:contextualSpacing/>
+        <w:rPr>
+          <w:strike/>
+          <w:sz w:val="24"/>
+          <w:szCs w:val="24"/>
+        </w:rPr>
+      </w:pPr>
+      <w:r>
+        <w:rPr>
+          <w:strike/>
+          <w:sz w:val="24"/>
+          <w:szCs w:val="24"/>
+          <w:highlight w:val="yellow"/>
+        </w:rPr>
+        <w:t>Feb 15</w:t>
+      </w:r>
+      <w:r>
+        <w:rPr>
+          <w:strike/>
+          <w:sz w:val="24"/>
+          <w:szCs w:val="24"/>
+          <w:highlight w:val="yellow"/>
+        </w:rPr>
+        <w:tab/>
+      </w:r>
+      <w:r>
+        <w:rPr>
+          <w:strike/>
+          <w:sz w:val="24"/>
+          <w:szCs w:val="24"/>
+          <w:highlight w:val="yellow"/>
+        </w:rPr>
+        <w:tab/>
+        <w:t>Write section on Sebesta’s evaluation criteria (Sean)</w:t>
+      </w:r>
+    </w:p>
+    <w:p>
+      <w:pPr>
+        <w:contextualSpacing/>
+        <w:rPr>
+          <w:sz w:val="24"/>
+          <w:szCs w:val="24"/>
+          <w:highlight w:val="cyan"/>
+        </w:rPr>
+      </w:pPr>
+      <w:r>
+        <w:rPr>
+          <w:sz w:val="24"/>
+          <w:szCs w:val="24"/>
+          <w:highlight w:val="cyan"/>
+        </w:rPr>
+        <w:t>Feb 15</w:t>
+      </w:r>
+      <w:r>
+        <w:rPr>
+          <w:sz w:val="24"/>
+          <w:szCs w:val="24"/>
+          <w:highlight w:val="cyan"/>
+        </w:rPr>
+        <w:tab/>
+      </w:r>
+      <w:r>
+        <w:rPr>
+          <w:sz w:val="24"/>
+          <w:szCs w:val="24"/>
+          <w:highlight w:val="cyan"/>
+        </w:rPr>
+        <w:tab/>
+        <w:t xml:space="preserve">Write </w:t>
+      </w:r>
+      <w:r>
+        <w:rPr>
+          <w:sz w:val="24"/>
+          <w:szCs w:val="24"/>
+          <w:highlight w:val="cyan"/>
+        </w:rPr>
+        <w:t>strengths and weaknesses of the language</w:t>
+      </w:r>
+      <w:r>
+        <w:rPr>
+          <w:sz w:val="24"/>
+          <w:szCs w:val="24"/>
+          <w:highlight w:val="cyan"/>
+        </w:rPr>
+        <w:t xml:space="preserve"> (Luke)</w:t>
+      </w:r>
+    </w:p>
+    <w:p>
+      <w:pPr>
+        <w:contextualSpacing/>
+        <w:rPr>
+          <w:sz w:val="24"/>
+          <w:szCs w:val="24"/>
+          <w:highlight w:val="green"/>
+        </w:rPr>
+      </w:pPr>
+      <w:r>
+        <w:rPr>
+          <w:sz w:val="24"/>
+          <w:szCs w:val="24"/>
+          <w:highlight w:val="green"/>
+        </w:rPr>
+        <w:t>Feb 15</w:t>
+      </w:r>
+      <w:r>
+        <w:rPr>
+          <w:sz w:val="24"/>
+          <w:szCs w:val="24"/>
+          <w:highlight w:val="green"/>
+        </w:rPr>
+        <w:tab/>
+      </w:r>
+      <w:r>
+        <w:rPr>
+          <w:sz w:val="24"/>
+          <w:szCs w:val="24"/>
+          <w:highlight w:val="green"/>
+        </w:rPr>
+        <w:tab/>
+        <w:t>Review technical debt (Luke and Sean)</w:t>
+      </w:r>
+    </w:p>
+    <w:p>
+      <w:pPr>
+        <w:contextualSpacing/>
+        <w:rPr>
+          <w:sz w:val="24"/>
+          <w:szCs w:val="24"/>
+          <w:highlight w:val="green"/>
+        </w:rPr>
+      </w:pPr>
+      <w:r>
+        <w:rPr>
+          <w:sz w:val="24"/>
+          <w:szCs w:val="24"/>
+          <w:highlight w:val="green"/>
+        </w:rPr>
+        <w:t>Feb 21</w:t>
+      </w:r>
+      <w:r>
+        <w:rPr>
+          <w:sz w:val="24"/>
+          <w:szCs w:val="24"/>
+          <w:highlight w:val="green"/>
+        </w:rPr>
+        <w:tab/>
+      </w:r>
+      <w:r>
+        <w:rPr>
+          <w:sz w:val="24"/>
+          <w:szCs w:val="24"/>
+          <w:highlight w:val="green"/>
+        </w:rPr>
+        <w:tab/>
+        <w:t xml:space="preserve">Team meeting with Dr. </w:t>
+      </w:r>
+      <w:proofErr w:type="spellStart"/>
+      <w:r>
+        <w:rPr>
+          <w:sz w:val="24"/>
+          <w:szCs w:val="24"/>
+          <w:highlight w:val="green"/>
+        </w:rPr>
+        <w:t>Gurka</w:t>
+      </w:r>
+      <w:proofErr w:type="spellEnd"/>
+      <w:r>
+        <w:rPr>
+          <w:sz w:val="24"/>
+          <w:szCs w:val="24"/>
+          <w:highlight w:val="green"/>
+        </w:rPr>
+        <w:t xml:space="preserve"> (10:00am)</w:t>
+      </w:r>
+    </w:p>
+    <w:p>
+      <w:pPr>
+        <w:contextualSpacing/>
+        <w:rPr>
+          <w:sz w:val="24"/>
+          <w:szCs w:val="24"/>
+          <w:highlight w:val="green"/>
+        </w:rPr>
+      </w:pPr>
+      <w:r>
+        <w:rPr>
+          <w:sz w:val="24"/>
+          <w:szCs w:val="24"/>
+          <w:highlight w:val="green"/>
+        </w:rPr>
+        <w:t>Feb 22</w:t>
+      </w:r>
+      <w:r>
+        <w:rPr>
+          <w:sz w:val="24"/>
+          <w:szCs w:val="24"/>
+          <w:highlight w:val="green"/>
+        </w:rPr>
+        <w:tab/>
+      </w:r>
+      <w:r>
+        <w:rPr>
+          <w:sz w:val="24"/>
+          <w:szCs w:val="24"/>
+          <w:highlight w:val="green"/>
+        </w:rPr>
+        <w:tab/>
+        <w:t>Review technical debt (Luke and Sean)</w:t>
+      </w:r>
+    </w:p>
+    <w:p>
+      <w:pPr>
+        <w:contextualSpacing/>
+        <w:rPr>
+          <w:strike/>
+          <w:sz w:val="24"/>
+          <w:szCs w:val="24"/>
+          <w:highlight w:val="yellow"/>
+        </w:rPr>
+      </w:pPr>
+      <w:r>
+        <w:rPr>
+          <w:strike/>
+          <w:sz w:val="24"/>
+          <w:szCs w:val="24"/>
+          <w:highlight w:val="yellow"/>
+        </w:rPr>
+        <w:t>Feb 25</w:t>
+      </w:r>
+      <w:r>
+        <w:rPr>
+          <w:strike/>
+          <w:sz w:val="24"/>
+          <w:szCs w:val="24"/>
+          <w:highlight w:val="yellow"/>
+        </w:rPr>
+        <w:tab/>
+      </w:r>
+      <w:r>
+        <w:rPr>
+          <w:strike/>
+          <w:sz w:val="24"/>
+          <w:szCs w:val="24"/>
+          <w:highlight w:val="yellow"/>
+        </w:rPr>
+        <w:tab/>
+        <w:t>Write section on personal opinions of language (Sean)</w:t>
+      </w:r>
+    </w:p>
+    <w:p>
+      <w:pPr>
+        <w:contextualSpacing/>
+        <w:rPr>
+          <w:sz w:val="24"/>
+          <w:szCs w:val="24"/>
+          <w:highlight w:val="cyan"/>
+        </w:rPr>
+      </w:pPr>
+      <w:r>
+        <w:rPr>
+          <w:sz w:val="24"/>
+          <w:szCs w:val="24"/>
+          <w:highlight w:val="cyan"/>
+        </w:rPr>
+        <w:t xml:space="preserve">Feb </w:t>
+      </w:r>
+      <w:r>
+        <w:rPr>
+          <w:sz w:val="24"/>
+          <w:szCs w:val="24"/>
+          <w:highlight w:val="cyan"/>
+        </w:rPr>
+        <w:t>2</w:t>
+      </w:r>
       <w:r>
         <w:rPr>
           <w:sz w:val="24"/>
@@ -1027,13 +969,14 @@
         <w:rPr>
           <w:sz w:val="24"/>
           <w:szCs w:val="24"/>
-        </w:rPr>
-      </w:pPr>
-      <w:r>
-        <w:rPr>
-          <w:sz w:val="24"/>
-          <w:szCs w:val="24"/>
-          <w:highlight w:val="cyan"/>
+          <w:highlight w:val="yellow"/>
+        </w:rPr>
+      </w:pPr>
+      <w:r>
+        <w:rPr>
+          <w:sz w:val="24"/>
+          <w:szCs w:val="24"/>
+          <w:highlight w:val="yellow"/>
         </w:rPr>
         <w:t>Mar 3</w:t>
       </w:r>
@@ -1041,15 +984,15 @@
         <w:rPr>
           <w:sz w:val="24"/>
           <w:szCs w:val="24"/>
-          <w:highlight w:val="cyan"/>
-        </w:rPr>
-        <w:tab/>
-      </w:r>
-      <w:r>
-        <w:rPr>
-          <w:sz w:val="24"/>
-          <w:szCs w:val="24"/>
-          <w:highlight w:val="cyan"/>
+          <w:highlight w:val="yellow"/>
+        </w:rPr>
+        <w:tab/>
+      </w:r>
+      <w:r>
+        <w:rPr>
+          <w:sz w:val="24"/>
+          <w:szCs w:val="24"/>
+          <w:highlight w:val="yellow"/>
         </w:rPr>
         <w:tab/>
         <w:t>Prepare presentation</w:t>
@@ -1058,6 +1001,80 @@
         <w:rPr>
           <w:sz w:val="24"/>
           <w:szCs w:val="24"/>
+          <w:highlight w:val="yellow"/>
+        </w:rPr>
+        <w:t xml:space="preserve"> materials on Sean’s half</w:t>
+      </w:r>
+      <w:r>
+        <w:rPr>
+          <w:sz w:val="24"/>
+          <w:szCs w:val="24"/>
+          <w:highlight w:val="yellow"/>
+        </w:rPr>
+        <w:t xml:space="preserve"> (</w:t>
+      </w:r>
+      <w:r>
+        <w:rPr>
+          <w:sz w:val="24"/>
+          <w:szCs w:val="24"/>
+          <w:highlight w:val="yellow"/>
+        </w:rPr>
+        <w:t>Sean</w:t>
+      </w:r>
+      <w:r>
+        <w:rPr>
+          <w:sz w:val="24"/>
+          <w:szCs w:val="24"/>
+          <w:highlight w:val="yellow"/>
+        </w:rPr>
+        <w:t>)</w:t>
+      </w:r>
+    </w:p>
+    <w:p>
+      <w:pPr>
+        <w:contextualSpacing/>
+        <w:rPr>
+          <w:sz w:val="24"/>
+          <w:szCs w:val="24"/>
+        </w:rPr>
+      </w:pPr>
+      <w:r>
+        <w:rPr>
+          <w:sz w:val="24"/>
+          <w:szCs w:val="24"/>
+          <w:highlight w:val="cyan"/>
+        </w:rPr>
+        <w:t>Mar 3</w:t>
+      </w:r>
+      <w:r>
+        <w:rPr>
+          <w:sz w:val="24"/>
+          <w:szCs w:val="24"/>
+          <w:highlight w:val="cyan"/>
+        </w:rPr>
+        <w:tab/>
+      </w:r>
+      <w:r>
+        <w:rPr>
+          <w:sz w:val="24"/>
+          <w:szCs w:val="24"/>
+          <w:highlight w:val="cyan"/>
+        </w:rPr>
+        <w:tab/>
+        <w:t>Prepare presentation</w:t>
+      </w:r>
+      <w:r>
+        <w:rPr>
+          <w:sz w:val="24"/>
+          <w:szCs w:val="24"/>
+          <w:highlight w:val="cyan"/>
+        </w:rPr>
+        <w:t xml:space="preserve"> materials on Luke’s half</w:t>
+      </w:r>
+      <w:r>
+        <w:rPr>
+          <w:sz w:val="24"/>
+          <w:szCs w:val="24"/>
           <w:highlight w:val="cyan"/>
         </w:rPr>
         <w:t xml:space="preserve"> (Luke)</w:t>
@@ -1071,11 +1088,20 @@
           <w:szCs w:val="24"/>
         </w:rPr>
       </w:pPr>
-      <w:r>
-        <w:rPr>
-          <w:sz w:val="24"/>
-          <w:szCs w:val="24"/>
-          <w:highlight w:val="yellow"/>
+    </w:p>
+    <w:p>
+      <w:pPr>
+        <w:contextualSpacing/>
+        <w:rPr>
+          <w:sz w:val="24"/>
+          <w:szCs w:val="24"/>
+        </w:rPr>
+      </w:pPr>
+      <w:r>
+        <w:rPr>
+          <w:sz w:val="24"/>
+          <w:szCs w:val="24"/>
+          <w:highlight w:val="green"/>
         </w:rPr>
         <w:t>Mar 5</w:t>
       </w:r>
@@ -1083,36 +1109,51 @@
         <w:rPr>
           <w:sz w:val="24"/>
           <w:szCs w:val="24"/>
-          <w:highlight w:val="yellow"/>
-        </w:rPr>
-        <w:tab/>
-      </w:r>
-      <w:r>
-        <w:rPr>
-          <w:sz w:val="24"/>
-          <w:szCs w:val="24"/>
-          <w:highlight w:val="yellow"/>
-        </w:rPr>
-        <w:tab/>
-        <w:t>Write cover letter (Sean)</w:t>
-      </w:r>
-    </w:p>
-    <w:p>
-      <w:pPr>
-        <w:contextualSpacing/>
-        <w:rPr>
-          <w:sz w:val="24"/>
-          <w:szCs w:val="24"/>
-          <w:highlight w:val="green"/>
-        </w:rPr>
-      </w:pPr>
-      <w:r>
-        <w:rPr>
-          <w:sz w:val="24"/>
-          <w:szCs w:val="24"/>
-          <w:highlight w:val="green"/>
-        </w:rPr>
-        <w:lastRenderedPageBreak/>
+          <w:highlight w:val="green"/>
+        </w:rPr>
+        <w:tab/>
+      </w:r>
+      <w:r>
+        <w:rPr>
+          <w:sz w:val="24"/>
+          <w:szCs w:val="24"/>
+          <w:highlight w:val="green"/>
+        </w:rPr>
+        <w:tab/>
+        <w:t>Write cover letter (</w:t>
+      </w:r>
+      <w:r>
+        <w:rPr>
+          <w:sz w:val="24"/>
+          <w:szCs w:val="24"/>
+          <w:highlight w:val="green"/>
+        </w:rPr>
+        <w:t>Whoever can get to it first</w:t>
+      </w:r>
+      <w:r>
+        <w:rPr>
+          <w:sz w:val="24"/>
+          <w:szCs w:val="24"/>
+          <w:highlight w:val="green"/>
+        </w:rPr>
+        <w:t>)</w:t>
+      </w:r>
+    </w:p>
+    <w:p>
+      <w:pPr>
+        <w:contextualSpacing/>
+        <w:rPr>
+          <w:sz w:val="24"/>
+          <w:szCs w:val="24"/>
+          <w:highlight w:val="green"/>
+        </w:rPr>
+      </w:pPr>
+      <w:r>
+        <w:rPr>
+          <w:sz w:val="24"/>
+          <w:szCs w:val="24"/>
+          <w:highlight w:val="green"/>
+        </w:rPr>
         <w:t>Mar 7</w:t>
       </w:r>
       <w:r>

</xml_diff>